<commit_message>
updated portfolio for homework five and added to study notes
</commit_message>
<xml_diff>
--- a/Study Notes.docx
+++ b/Study Notes.docx
@@ -1,6 +1,6 @@
 
 <file path=word/document.xml><?xml version="1.0" encoding="utf-8"?>
-<w:document xmlns:wpc="http://schemas.microsoft.com/office/word/2010/wordprocessingCanvas" xmlns:mc="http://schemas.openxmlformats.org/markup-compatibility/2006" xmlns:o="urn:schemas-microsoft-com:office:office" xmlns:r="http://schemas.openxmlformats.org/officeDocument/2006/relationships" xmlns:m="http://schemas.openxmlformats.org/officeDocument/2006/math" xmlns:v="urn:schemas-microsoft-com:vml" xmlns:wp14="http://schemas.microsoft.com/office/word/2010/wordprocessingDrawing" xmlns:wp="http://schemas.openxmlformats.org/drawingml/2006/wordprocessingDrawing" xmlns:w10="urn:schemas-microsoft-com:office:word" xmlns:w="http://schemas.openxmlformats.org/wordprocessingml/2006/main" xmlns:w14="http://schemas.microsoft.com/office/word/2010/wordml" xmlns:w15="http://schemas.microsoft.com/office/word/2012/wordml" xmlns:wpg="http://schemas.microsoft.com/office/word/2010/wordprocessingGroup" xmlns:wpi="http://schemas.microsoft.com/office/word/2010/wordprocessingInk" xmlns:wne="http://schemas.microsoft.com/office/word/2006/wordml" xmlns:wps="http://schemas.microsoft.com/office/word/2010/wordprocessingShape" mc:Ignorable="w14 w15 wp14">
+<w:document xmlns:wpc="http://schemas.microsoft.com/office/word/2010/wordprocessingCanvas" xmlns:cx="http://schemas.microsoft.com/office/drawing/2014/chartex" xmlns:cx1="http://schemas.microsoft.com/office/drawing/2015/9/8/chartex" xmlns:mc="http://schemas.openxmlformats.org/markup-compatibility/2006" xmlns:o="urn:schemas-microsoft-com:office:office" xmlns:r="http://schemas.openxmlformats.org/officeDocument/2006/relationships" xmlns:m="http://schemas.openxmlformats.org/officeDocument/2006/math" xmlns:v="urn:schemas-microsoft-com:vml" xmlns:wp14="http://schemas.microsoft.com/office/word/2010/wordprocessingDrawing" xmlns:wp="http://schemas.openxmlformats.org/drawingml/2006/wordprocessingDrawing" xmlns:w10="urn:schemas-microsoft-com:office:word" xmlns:w="http://schemas.openxmlformats.org/wordprocessingml/2006/main" xmlns:w14="http://schemas.microsoft.com/office/word/2010/wordml" xmlns:w15="http://schemas.microsoft.com/office/word/2012/wordml" xmlns:w16se="http://schemas.microsoft.com/office/word/2015/wordml/symex" xmlns:wpg="http://schemas.microsoft.com/office/word/2010/wordprocessingGroup" xmlns:wpi="http://schemas.microsoft.com/office/word/2010/wordprocessingInk" xmlns:wne="http://schemas.microsoft.com/office/word/2006/wordml" xmlns:wps="http://schemas.microsoft.com/office/word/2010/wordprocessingShape" mc:Ignorable="w14 w15 w16se wp14">
   <w:body>
     <w:p>
       <w:r>
@@ -3733,28 +3733,657 @@
         </w:rPr>
         <w:t>.</w:t>
       </w:r>
+      <w:proofErr w:type="gramStart"/>
+      <w:r>
+        <w:rPr>
+          <w:rFonts w:ascii="Consolas" w:eastAsia="Times New Roman" w:hAnsi="Consolas" w:cs="Times New Roman"/>
+          <w:color w:val="DCDCAA"/>
+          <w:sz w:val="21"/>
+          <w:szCs w:val="21"/>
+        </w:rPr>
+        <w:t>ajax</w:t>
+      </w:r>
+      <w:r>
+        <w:rPr>
+          <w:rFonts w:ascii="Consolas" w:eastAsia="Times New Roman" w:hAnsi="Consolas" w:cs="Times New Roman"/>
+          <w:color w:val="D4D4D4"/>
+          <w:sz w:val="21"/>
+          <w:szCs w:val="21"/>
+        </w:rPr>
+        <w:t>({</w:t>
+      </w:r>
+      <w:proofErr w:type="gramEnd"/>
+    </w:p>
+    <w:p>
+      <w:pPr>
+        <w:shd w:val="clear" w:color="auto" w:fill="1E1E1E"/>
+        <w:spacing w:after="0" w:line="285" w:lineRule="atLeast"/>
+        <w:rPr>
+          <w:rFonts w:ascii="Consolas" w:eastAsia="Times New Roman" w:hAnsi="Consolas" w:cs="Times New Roman"/>
+          <w:color w:val="D4D4D4"/>
+          <w:sz w:val="21"/>
+          <w:szCs w:val="21"/>
+        </w:rPr>
+      </w:pPr>
+      <w:r>
+        <w:rPr>
+          <w:rFonts w:ascii="Consolas" w:eastAsia="Times New Roman" w:hAnsi="Consolas" w:cs="Times New Roman"/>
+          <w:color w:val="D4D4D4"/>
+          <w:sz w:val="21"/>
+          <w:szCs w:val="21"/>
+        </w:rPr>
+        <w:t>      </w:t>
+      </w:r>
+      <w:proofErr w:type="gramStart"/>
+      <w:r>
+        <w:rPr>
+          <w:rFonts w:ascii="Consolas" w:eastAsia="Times New Roman" w:hAnsi="Consolas" w:cs="Times New Roman"/>
+          <w:color w:val="9CDCFE"/>
+          <w:sz w:val="21"/>
+          <w:szCs w:val="21"/>
+        </w:rPr>
+        <w:t>url</w:t>
+      </w:r>
+      <w:proofErr w:type="gramEnd"/>
+      <w:r>
+        <w:rPr>
+          <w:rFonts w:ascii="Consolas" w:eastAsia="Times New Roman" w:hAnsi="Consolas" w:cs="Times New Roman"/>
+          <w:color w:val="9CDCFE"/>
+          <w:sz w:val="21"/>
+          <w:szCs w:val="21"/>
+        </w:rPr>
+        <w:t>:</w:t>
+      </w:r>
+      <w:r>
+        <w:rPr>
+          <w:rFonts w:ascii="Consolas" w:eastAsia="Times New Roman" w:hAnsi="Consolas" w:cs="Times New Roman"/>
+          <w:color w:val="D4D4D4"/>
+          <w:sz w:val="21"/>
+          <w:szCs w:val="21"/>
+        </w:rPr>
+        <w:t> </w:t>
+      </w:r>
+      <w:proofErr w:type="spellStart"/>
+      <w:r>
+        <w:rPr>
+          <w:rFonts w:ascii="Consolas" w:eastAsia="Times New Roman" w:hAnsi="Consolas" w:cs="Times New Roman"/>
+          <w:color w:val="9CDCFE"/>
+          <w:sz w:val="21"/>
+          <w:szCs w:val="21"/>
+        </w:rPr>
+        <w:t>queryURL</w:t>
+      </w:r>
+      <w:proofErr w:type="spellEnd"/>
+      <w:r>
+        <w:rPr>
+          <w:rFonts w:ascii="Consolas" w:eastAsia="Times New Roman" w:hAnsi="Consolas" w:cs="Times New Roman"/>
+          <w:color w:val="D4D4D4"/>
+          <w:sz w:val="21"/>
+          <w:szCs w:val="21"/>
+        </w:rPr>
+        <w:t>,</w:t>
+      </w:r>
+    </w:p>
+    <w:p>
+      <w:pPr>
+        <w:shd w:val="clear" w:color="auto" w:fill="1E1E1E"/>
+        <w:spacing w:after="0" w:line="285" w:lineRule="atLeast"/>
+        <w:rPr>
+          <w:rFonts w:ascii="Consolas" w:eastAsia="Times New Roman" w:hAnsi="Consolas" w:cs="Times New Roman"/>
+          <w:color w:val="D4D4D4"/>
+          <w:sz w:val="21"/>
+          <w:szCs w:val="21"/>
+        </w:rPr>
+      </w:pPr>
+      <w:r>
+        <w:rPr>
+          <w:rFonts w:ascii="Consolas" w:eastAsia="Times New Roman" w:hAnsi="Consolas" w:cs="Times New Roman"/>
+          <w:color w:val="D4D4D4"/>
+          <w:sz w:val="21"/>
+          <w:szCs w:val="21"/>
+        </w:rPr>
+        <w:t>      </w:t>
+      </w:r>
+      <w:proofErr w:type="gramStart"/>
+      <w:r>
+        <w:rPr>
+          <w:rFonts w:ascii="Consolas" w:eastAsia="Times New Roman" w:hAnsi="Consolas" w:cs="Times New Roman"/>
+          <w:color w:val="9CDCFE"/>
+          <w:sz w:val="21"/>
+          <w:szCs w:val="21"/>
+        </w:rPr>
+        <w:t>method</w:t>
+      </w:r>
+      <w:proofErr w:type="gramEnd"/>
+      <w:r>
+        <w:rPr>
+          <w:rFonts w:ascii="Consolas" w:eastAsia="Times New Roman" w:hAnsi="Consolas" w:cs="Times New Roman"/>
+          <w:color w:val="9CDCFE"/>
+          <w:sz w:val="21"/>
+          <w:szCs w:val="21"/>
+        </w:rPr>
+        <w:t>:</w:t>
+      </w:r>
+      <w:r>
+        <w:rPr>
+          <w:rFonts w:ascii="Consolas" w:eastAsia="Times New Roman" w:hAnsi="Consolas" w:cs="Times New Roman"/>
+          <w:color w:val="D4D4D4"/>
+          <w:sz w:val="21"/>
+          <w:szCs w:val="21"/>
+        </w:rPr>
+        <w:t> </w:t>
+      </w:r>
+      <w:r>
+        <w:rPr>
+          <w:rFonts w:ascii="Consolas" w:eastAsia="Times New Roman" w:hAnsi="Consolas" w:cs="Times New Roman"/>
+          <w:color w:val="CE9178"/>
+          <w:sz w:val="21"/>
+          <w:szCs w:val="21"/>
+        </w:rPr>
+        <w:t>"GET"</w:t>
+      </w:r>
+    </w:p>
+    <w:p>
+      <w:pPr>
+        <w:shd w:val="clear" w:color="auto" w:fill="1E1E1E"/>
+        <w:spacing w:after="0" w:line="285" w:lineRule="atLeast"/>
+        <w:rPr>
+          <w:rFonts w:ascii="Consolas" w:eastAsia="Times New Roman" w:hAnsi="Consolas" w:cs="Times New Roman"/>
+          <w:color w:val="D4D4D4"/>
+          <w:sz w:val="21"/>
+          <w:szCs w:val="21"/>
+        </w:rPr>
+      </w:pPr>
+      <w:r>
+        <w:rPr>
+          <w:rFonts w:ascii="Consolas" w:eastAsia="Times New Roman" w:hAnsi="Consolas" w:cs="Times New Roman"/>
+          <w:color w:val="D4D4D4"/>
+          <w:sz w:val="21"/>
+          <w:szCs w:val="21"/>
+        </w:rPr>
+        <w:t>    }).</w:t>
+      </w:r>
+      <w:proofErr w:type="gramStart"/>
+      <w:r>
+        <w:rPr>
+          <w:rFonts w:ascii="Consolas" w:eastAsia="Times New Roman" w:hAnsi="Consolas" w:cs="Times New Roman"/>
+          <w:color w:val="DCDCAA"/>
+          <w:sz w:val="21"/>
+          <w:szCs w:val="21"/>
+        </w:rPr>
+        <w:t>then</w:t>
+      </w:r>
+      <w:r>
+        <w:rPr>
+          <w:rFonts w:ascii="Consolas" w:eastAsia="Times New Roman" w:hAnsi="Consolas" w:cs="Times New Roman"/>
+          <w:color w:val="D4D4D4"/>
+          <w:sz w:val="21"/>
+          <w:szCs w:val="21"/>
+        </w:rPr>
+        <w:t>(</w:t>
+      </w:r>
+      <w:proofErr w:type="gramEnd"/>
+      <w:r>
+        <w:rPr>
+          <w:rFonts w:ascii="Consolas" w:eastAsia="Times New Roman" w:hAnsi="Consolas" w:cs="Times New Roman"/>
+          <w:color w:val="569CD6"/>
+          <w:sz w:val="21"/>
+          <w:szCs w:val="21"/>
+        </w:rPr>
+        <w:t>function</w:t>
+      </w:r>
+      <w:r>
+        <w:rPr>
+          <w:rFonts w:ascii="Consolas" w:eastAsia="Times New Roman" w:hAnsi="Consolas" w:cs="Times New Roman"/>
+          <w:color w:val="D4D4D4"/>
+          <w:sz w:val="21"/>
+          <w:szCs w:val="21"/>
+        </w:rPr>
+        <w:t>(</w:t>
+      </w:r>
+      <w:r>
+        <w:rPr>
+          <w:rFonts w:ascii="Consolas" w:eastAsia="Times New Roman" w:hAnsi="Consolas" w:cs="Times New Roman"/>
+          <w:color w:val="9CDCFE"/>
+          <w:sz w:val="21"/>
+          <w:szCs w:val="21"/>
+        </w:rPr>
+        <w:t>response</w:t>
+      </w:r>
+      <w:r>
+        <w:rPr>
+          <w:rFonts w:ascii="Consolas" w:eastAsia="Times New Roman" w:hAnsi="Consolas" w:cs="Times New Roman"/>
+          <w:color w:val="D4D4D4"/>
+          <w:sz w:val="21"/>
+          <w:szCs w:val="21"/>
+        </w:rPr>
+        <w:t>) {</w:t>
+      </w:r>
+    </w:p>
+    <w:p>
+      <w:pPr>
+        <w:shd w:val="clear" w:color="auto" w:fill="1E1E1E"/>
+        <w:spacing w:after="0" w:line="285" w:lineRule="atLeast"/>
+        <w:rPr>
+          <w:rFonts w:ascii="Consolas" w:eastAsia="Times New Roman" w:hAnsi="Consolas" w:cs="Times New Roman"/>
+          <w:color w:val="D4D4D4"/>
+          <w:sz w:val="21"/>
+          <w:szCs w:val="21"/>
+        </w:rPr>
+      </w:pPr>
+      <w:r>
+        <w:rPr>
+          <w:rFonts w:ascii="Consolas" w:eastAsia="Times New Roman" w:hAnsi="Consolas" w:cs="Times New Roman"/>
+          <w:color w:val="D4D4D4"/>
+          <w:sz w:val="21"/>
+          <w:szCs w:val="21"/>
+        </w:rPr>
+        <w:lastRenderedPageBreak/>
+        <w:t>      </w:t>
+      </w:r>
+      <w:proofErr w:type="gramStart"/>
+      <w:r>
+        <w:rPr>
+          <w:rFonts w:ascii="Consolas" w:eastAsia="Times New Roman" w:hAnsi="Consolas" w:cs="Times New Roman"/>
+          <w:color w:val="9CDCFE"/>
+          <w:sz w:val="21"/>
+          <w:szCs w:val="21"/>
+        </w:rPr>
+        <w:t>console</w:t>
+      </w:r>
+      <w:r>
+        <w:rPr>
+          <w:rFonts w:ascii="Consolas" w:eastAsia="Times New Roman" w:hAnsi="Consolas" w:cs="Times New Roman"/>
+          <w:color w:val="D4D4D4"/>
+          <w:sz w:val="21"/>
+          <w:szCs w:val="21"/>
+        </w:rPr>
+        <w:t>.</w:t>
+      </w:r>
+      <w:r>
+        <w:rPr>
+          <w:rFonts w:ascii="Consolas" w:eastAsia="Times New Roman" w:hAnsi="Consolas" w:cs="Times New Roman"/>
+          <w:color w:val="DCDCAA"/>
+          <w:sz w:val="21"/>
+          <w:szCs w:val="21"/>
+        </w:rPr>
+        <w:t>log</w:t>
+      </w:r>
+      <w:r>
+        <w:rPr>
+          <w:rFonts w:ascii="Consolas" w:eastAsia="Times New Roman" w:hAnsi="Consolas" w:cs="Times New Roman"/>
+          <w:color w:val="D4D4D4"/>
+          <w:sz w:val="21"/>
+          <w:szCs w:val="21"/>
+        </w:rPr>
+        <w:t>(</w:t>
+      </w:r>
+      <w:proofErr w:type="gramEnd"/>
+      <w:r>
+        <w:rPr>
+          <w:rFonts w:ascii="Consolas" w:eastAsia="Times New Roman" w:hAnsi="Consolas" w:cs="Times New Roman"/>
+          <w:color w:val="9CDCFE"/>
+          <w:sz w:val="21"/>
+          <w:szCs w:val="21"/>
+        </w:rPr>
+        <w:t>response</w:t>
+      </w:r>
+      <w:r>
+        <w:rPr>
+          <w:rFonts w:ascii="Consolas" w:eastAsia="Times New Roman" w:hAnsi="Consolas" w:cs="Times New Roman"/>
+          <w:color w:val="D4D4D4"/>
+          <w:sz w:val="21"/>
+          <w:szCs w:val="21"/>
+        </w:rPr>
+        <w:t>);</w:t>
+      </w:r>
+    </w:p>
+    <w:p>
+      <w:pPr>
+        <w:rPr>
+          <w:b/>
+        </w:rPr>
+      </w:pPr>
+    </w:p>
+    <w:p>
+      <w:pPr>
+        <w:rPr>
+          <w:b/>
+        </w:rPr>
+      </w:pPr>
+      <w:r>
+        <w:rPr>
+          <w:b/>
+        </w:rPr>
+        <w:t xml:space="preserve">Code adds event </w:t>
+      </w:r>
+      <w:proofErr w:type="gramStart"/>
+      <w:r>
+        <w:rPr>
+          <w:b/>
+        </w:rPr>
+        <w:t>listeners</w:t>
+      </w:r>
+      <w:proofErr w:type="gramEnd"/>
+      <w:r>
+        <w:rPr>
+          <w:b/>
+        </w:rPr>
+        <w:t xml:space="preserve"> t new buttons by setting up listener on document level and with the class ID parameter.</w:t>
+      </w:r>
+    </w:p>
+    <w:p>
+      <w:pPr>
+        <w:shd w:val="clear" w:color="auto" w:fill="1E1E1E"/>
+        <w:spacing w:after="0" w:line="285" w:lineRule="atLeast"/>
+        <w:rPr>
+          <w:rFonts w:ascii="Consolas" w:eastAsia="Times New Roman" w:hAnsi="Consolas" w:cs="Times New Roman"/>
+          <w:color w:val="D4D4D4"/>
+          <w:sz w:val="21"/>
+          <w:szCs w:val="21"/>
+        </w:rPr>
+      </w:pPr>
+      <w:r>
+        <w:rPr>
+          <w:rFonts w:ascii="Consolas" w:eastAsia="Times New Roman" w:hAnsi="Consolas" w:cs="Times New Roman"/>
+          <w:color w:val="D4D4D4"/>
+          <w:sz w:val="21"/>
+          <w:szCs w:val="21"/>
+        </w:rPr>
+        <w:t>      </w:t>
+      </w:r>
+      <w:r>
+        <w:rPr>
+          <w:rFonts w:ascii="Consolas" w:eastAsia="Times New Roman" w:hAnsi="Consolas" w:cs="Times New Roman"/>
+          <w:color w:val="6A9955"/>
+          <w:sz w:val="21"/>
+          <w:szCs w:val="21"/>
+        </w:rPr>
+        <w:t>// $(".movies").</w:t>
+      </w:r>
+      <w:proofErr w:type="gramStart"/>
+      <w:r>
+        <w:rPr>
+          <w:rFonts w:ascii="Consolas" w:eastAsia="Times New Roman" w:hAnsi="Consolas" w:cs="Times New Roman"/>
+          <w:color w:val="6A9955"/>
+          <w:sz w:val="21"/>
+          <w:szCs w:val="21"/>
+        </w:rPr>
+        <w:t>on(</w:t>
+      </w:r>
+      <w:proofErr w:type="gramEnd"/>
+      <w:r>
+        <w:rPr>
+          <w:rFonts w:ascii="Consolas" w:eastAsia="Times New Roman" w:hAnsi="Consolas" w:cs="Times New Roman"/>
+          <w:color w:val="6A9955"/>
+          <w:sz w:val="21"/>
+          <w:szCs w:val="21"/>
+        </w:rPr>
+        <w:t>"click") will only add listeners to elements that are on the page at that time</w:t>
+      </w:r>
+    </w:p>
+    <w:p>
+      <w:pPr>
+        <w:shd w:val="clear" w:color="auto" w:fill="1E1E1E"/>
+        <w:spacing w:after="0" w:line="285" w:lineRule="atLeast"/>
+        <w:rPr>
+          <w:rFonts w:ascii="Consolas" w:eastAsia="Times New Roman" w:hAnsi="Consolas" w:cs="Times New Roman"/>
+          <w:color w:val="D4D4D4"/>
+          <w:sz w:val="21"/>
+          <w:szCs w:val="21"/>
+        </w:rPr>
+      </w:pPr>
+      <w:r>
+        <w:rPr>
+          <w:rFonts w:ascii="Consolas" w:eastAsia="Times New Roman" w:hAnsi="Consolas" w:cs="Times New Roman"/>
+          <w:color w:val="D4D4D4"/>
+          <w:sz w:val="21"/>
+          <w:szCs w:val="21"/>
+        </w:rPr>
+        <w:t>      </w:t>
+      </w:r>
+      <w:r>
+        <w:rPr>
+          <w:rFonts w:ascii="Consolas" w:eastAsia="Times New Roman" w:hAnsi="Consolas" w:cs="Times New Roman"/>
+          <w:color w:val="4FC1FF"/>
+          <w:sz w:val="21"/>
+          <w:szCs w:val="21"/>
+        </w:rPr>
+        <w:t>$</w:t>
+      </w:r>
+      <w:r>
+        <w:rPr>
+          <w:rFonts w:ascii="Consolas" w:eastAsia="Times New Roman" w:hAnsi="Consolas" w:cs="Times New Roman"/>
+          <w:color w:val="D4D4D4"/>
+          <w:sz w:val="21"/>
+          <w:szCs w:val="21"/>
+        </w:rPr>
+        <w:t>(</w:t>
+      </w:r>
+      <w:r>
+        <w:rPr>
+          <w:rFonts w:ascii="Consolas" w:eastAsia="Times New Roman" w:hAnsi="Consolas" w:cs="Times New Roman"/>
+          <w:color w:val="9CDCFE"/>
+          <w:sz w:val="21"/>
+          <w:szCs w:val="21"/>
+        </w:rPr>
+        <w:t>document</w:t>
+      </w:r>
+      <w:r>
+        <w:rPr>
+          <w:rFonts w:ascii="Consolas" w:eastAsia="Times New Roman" w:hAnsi="Consolas" w:cs="Times New Roman"/>
+          <w:color w:val="D4D4D4"/>
+          <w:sz w:val="21"/>
+          <w:szCs w:val="21"/>
+        </w:rPr>
+        <w:t>).</w:t>
+      </w:r>
+      <w:proofErr w:type="gramStart"/>
+      <w:r>
+        <w:rPr>
+          <w:rFonts w:ascii="Consolas" w:eastAsia="Times New Roman" w:hAnsi="Consolas" w:cs="Times New Roman"/>
+          <w:color w:val="DCDCAA"/>
+          <w:sz w:val="21"/>
+          <w:szCs w:val="21"/>
+        </w:rPr>
+        <w:t>on</w:t>
+      </w:r>
+      <w:r>
+        <w:rPr>
+          <w:rFonts w:ascii="Consolas" w:eastAsia="Times New Roman" w:hAnsi="Consolas" w:cs="Times New Roman"/>
+          <w:color w:val="D4D4D4"/>
+          <w:sz w:val="21"/>
+          <w:szCs w:val="21"/>
+        </w:rPr>
+        <w:t>(</w:t>
+      </w:r>
+      <w:proofErr w:type="gramEnd"/>
+      <w:r>
+        <w:rPr>
+          <w:rFonts w:ascii="Consolas" w:eastAsia="Times New Roman" w:hAnsi="Consolas" w:cs="Times New Roman"/>
+          <w:color w:val="CE9178"/>
+          <w:sz w:val="21"/>
+          <w:szCs w:val="21"/>
+        </w:rPr>
+        <w:t>"click"</w:t>
+      </w:r>
+      <w:r>
+        <w:rPr>
+          <w:rFonts w:ascii="Consolas" w:eastAsia="Times New Roman" w:hAnsi="Consolas" w:cs="Times New Roman"/>
+          <w:color w:val="D4D4D4"/>
+          <w:sz w:val="21"/>
+          <w:szCs w:val="21"/>
+        </w:rPr>
+        <w:t>, </w:t>
+      </w:r>
+      <w:r>
+        <w:rPr>
+          <w:rFonts w:ascii="Consolas" w:eastAsia="Times New Roman" w:hAnsi="Consolas" w:cs="Times New Roman"/>
+          <w:color w:val="CE9178"/>
+          <w:sz w:val="21"/>
+          <w:szCs w:val="21"/>
+        </w:rPr>
+        <w:t>".movie"</w:t>
+      </w:r>
+      <w:r>
+        <w:rPr>
+          <w:rFonts w:ascii="Consolas" w:eastAsia="Times New Roman" w:hAnsi="Consolas" w:cs="Times New Roman"/>
+          <w:color w:val="D4D4D4"/>
+          <w:sz w:val="21"/>
+          <w:szCs w:val="21"/>
+        </w:rPr>
+        <w:t>, </w:t>
+      </w:r>
+      <w:proofErr w:type="spellStart"/>
+      <w:r>
+        <w:rPr>
+          <w:rFonts w:ascii="Consolas" w:eastAsia="Times New Roman" w:hAnsi="Consolas" w:cs="Times New Roman"/>
+          <w:color w:val="DCDCAA"/>
+          <w:sz w:val="21"/>
+          <w:szCs w:val="21"/>
+        </w:rPr>
+        <w:t>alertMovieName</w:t>
+      </w:r>
+      <w:proofErr w:type="spellEnd"/>
+      <w:r>
+        <w:rPr>
+          <w:rFonts w:ascii="Consolas" w:eastAsia="Times New Roman" w:hAnsi="Consolas" w:cs="Times New Roman"/>
+          <w:color w:val="D4D4D4"/>
+          <w:sz w:val="21"/>
+          <w:szCs w:val="21"/>
+        </w:rPr>
+        <w:t>);</w:t>
+      </w:r>
+    </w:p>
+    <w:p>
+      <w:pPr>
+        <w:rPr>
+          <w:b/>
+        </w:rPr>
+      </w:pPr>
+    </w:p>
+    <w:p>
+      <w:pPr>
+        <w:rPr>
+          <w:b/>
+        </w:rPr>
+      </w:pPr>
+    </w:p>
+    <w:p>
+      <w:pPr>
+        <w:rPr>
+          <w:noProof/>
+        </w:rPr>
+      </w:pPr>
+      <w:r>
+        <w:rPr>
+          <w:noProof/>
+        </w:rPr>
+        <w:t>Creating new element with Jquery – must use the &lt; &gt; brackets</w:t>
+      </w:r>
+    </w:p>
+    <w:p>
+      <w:pPr>
+        <w:shd w:val="clear" w:color="auto" w:fill="1E1E1E"/>
+        <w:spacing w:after="0" w:line="285" w:lineRule="atLeast"/>
+        <w:rPr>
+          <w:rFonts w:ascii="Consolas" w:eastAsia="Times New Roman" w:hAnsi="Consolas" w:cs="Times New Roman"/>
+          <w:color w:val="D4D4D4"/>
+          <w:sz w:val="21"/>
+          <w:szCs w:val="21"/>
+        </w:rPr>
+      </w:pPr>
       <w:proofErr w:type="spellStart"/>
       <w:proofErr w:type="gramStart"/>
       <w:r>
         <w:rPr>
           <w:rFonts w:ascii="Consolas" w:eastAsia="Times New Roman" w:hAnsi="Consolas" w:cs="Times New Roman"/>
-          <w:color w:val="DCDCAA"/>
-          <w:sz w:val="21"/>
-          <w:szCs w:val="21"/>
-        </w:rPr>
-        <w:t>ajax</w:t>
+          <w:color w:val="569CD6"/>
+          <w:sz w:val="21"/>
+          <w:szCs w:val="21"/>
+        </w:rPr>
+        <w:t>var</w:t>
       </w:r>
       <w:proofErr w:type="spellEnd"/>
-      <w:r>
-        <w:rPr>
-          <w:rFonts w:ascii="Consolas" w:eastAsia="Times New Roman" w:hAnsi="Consolas" w:cs="Times New Roman"/>
-          <w:color w:val="D4D4D4"/>
-          <w:sz w:val="21"/>
-          <w:szCs w:val="21"/>
-        </w:rPr>
-        <w:t>({</w:t>
-      </w:r>
       <w:proofErr w:type="gramEnd"/>
+      <w:r>
+        <w:rPr>
+          <w:rFonts w:ascii="Consolas" w:eastAsia="Times New Roman" w:hAnsi="Consolas" w:cs="Times New Roman"/>
+          <w:color w:val="D4D4D4"/>
+          <w:sz w:val="21"/>
+          <w:szCs w:val="21"/>
+        </w:rPr>
+        <w:t> </w:t>
+      </w:r>
+      <w:r>
+        <w:rPr>
+          <w:rFonts w:ascii="Consolas" w:eastAsia="Times New Roman" w:hAnsi="Consolas" w:cs="Times New Roman"/>
+          <w:color w:val="9CDCFE"/>
+          <w:sz w:val="21"/>
+          <w:szCs w:val="21"/>
+        </w:rPr>
+        <w:t>display</w:t>
+      </w:r>
+      <w:r>
+        <w:rPr>
+          <w:rFonts w:ascii="Consolas" w:eastAsia="Times New Roman" w:hAnsi="Consolas" w:cs="Times New Roman"/>
+          <w:color w:val="D4D4D4"/>
+          <w:sz w:val="21"/>
+          <w:szCs w:val="21"/>
+        </w:rPr>
+        <w:t> = </w:t>
+      </w:r>
+      <w:r>
+        <w:rPr>
+          <w:rFonts w:ascii="Consolas" w:eastAsia="Times New Roman" w:hAnsi="Consolas" w:cs="Times New Roman"/>
+          <w:color w:val="4FC1FF"/>
+          <w:sz w:val="21"/>
+          <w:szCs w:val="21"/>
+        </w:rPr>
+        <w:t>$</w:t>
+      </w:r>
+      <w:r>
+        <w:rPr>
+          <w:rFonts w:ascii="Consolas" w:eastAsia="Times New Roman" w:hAnsi="Consolas" w:cs="Times New Roman"/>
+          <w:color w:val="D4D4D4"/>
+          <w:sz w:val="21"/>
+          <w:szCs w:val="21"/>
+        </w:rPr>
+        <w:t>(</w:t>
+      </w:r>
+      <w:r>
+        <w:rPr>
+          <w:rFonts w:ascii="Consolas" w:eastAsia="Times New Roman" w:hAnsi="Consolas" w:cs="Times New Roman"/>
+          <w:color w:val="CE9178"/>
+          <w:sz w:val="21"/>
+          <w:szCs w:val="21"/>
+        </w:rPr>
+        <w:t>"&lt;div class='movie'&gt;"</w:t>
+      </w:r>
+      <w:r>
+        <w:rPr>
+          <w:rFonts w:ascii="Consolas" w:eastAsia="Times New Roman" w:hAnsi="Consolas" w:cs="Times New Roman"/>
+          <w:color w:val="D4D4D4"/>
+          <w:sz w:val="21"/>
+          <w:szCs w:val="21"/>
+        </w:rPr>
+        <w:t>);</w:t>
+      </w:r>
+    </w:p>
+    <w:p>
+      <w:pPr>
+        <w:rPr>
+          <w:b/>
+        </w:rPr>
+      </w:pPr>
+    </w:p>
+    <w:p>
+      <w:r>
+        <w:t>T</w:t>
+      </w:r>
+      <w:r>
+        <w:t>o append to the new div created you want set new element to variables then append.</w:t>
+      </w:r>
     </w:p>
     <w:p>
       <w:pPr>
@@ -3774,56 +4403,153 @@
           <w:sz w:val="21"/>
           <w:szCs w:val="21"/>
         </w:rPr>
-        <w:t>      </w:t>
+        <w:t>            </w:t>
       </w:r>
       <w:proofErr w:type="gramStart"/>
       <w:r>
         <w:rPr>
           <w:rFonts w:ascii="Consolas" w:eastAsia="Times New Roman" w:hAnsi="Consolas" w:cs="Times New Roman"/>
-          <w:color w:val="9CDCFE"/>
-          <w:sz w:val="21"/>
-          <w:szCs w:val="21"/>
-        </w:rPr>
-        <w:t>url</w:t>
+          <w:color w:val="569CD6"/>
+          <w:sz w:val="21"/>
+          <w:szCs w:val="21"/>
+        </w:rPr>
+        <w:t>var</w:t>
       </w:r>
       <w:proofErr w:type="gramEnd"/>
       <w:r>
         <w:rPr>
           <w:rFonts w:ascii="Consolas" w:eastAsia="Times New Roman" w:hAnsi="Consolas" w:cs="Times New Roman"/>
-          <w:color w:val="9CDCFE"/>
-          <w:sz w:val="21"/>
-          <w:szCs w:val="21"/>
-        </w:rPr>
-        <w:t>:</w:t>
-      </w:r>
-      <w:r>
-        <w:rPr>
-          <w:rFonts w:ascii="Consolas" w:eastAsia="Times New Roman" w:hAnsi="Consolas" w:cs="Times New Roman"/>
           <w:color w:val="D4D4D4"/>
           <w:sz w:val="21"/>
           <w:szCs w:val="21"/>
         </w:rPr>
         <w:t> </w:t>
       </w:r>
-      <w:proofErr w:type="spellStart"/>
-      <w:r>
-        <w:rPr>
-          <w:rFonts w:ascii="Consolas" w:eastAsia="Times New Roman" w:hAnsi="Consolas" w:cs="Times New Roman"/>
-          <w:color w:val="9CDCFE"/>
-          <w:sz w:val="21"/>
-          <w:szCs w:val="21"/>
-        </w:rPr>
-        <w:t>queryURL</w:t>
-      </w:r>
-      <w:proofErr w:type="spellEnd"/>
-      <w:r>
-        <w:rPr>
-          <w:rFonts w:ascii="Consolas" w:eastAsia="Times New Roman" w:hAnsi="Consolas" w:cs="Times New Roman"/>
-          <w:color w:val="D4D4D4"/>
-          <w:sz w:val="21"/>
-          <w:szCs w:val="21"/>
-        </w:rPr>
-        <w:t>,</w:t>
+      <w:r>
+        <w:rPr>
+          <w:rFonts w:ascii="Consolas" w:eastAsia="Times New Roman" w:hAnsi="Consolas" w:cs="Times New Roman"/>
+          <w:color w:val="9CDCFE"/>
+          <w:sz w:val="21"/>
+          <w:szCs w:val="21"/>
+        </w:rPr>
+        <w:t>ratings</w:t>
+      </w:r>
+      <w:r>
+        <w:rPr>
+          <w:rFonts w:ascii="Consolas" w:eastAsia="Times New Roman" w:hAnsi="Consolas" w:cs="Times New Roman"/>
+          <w:color w:val="D4D4D4"/>
+          <w:sz w:val="21"/>
+          <w:szCs w:val="21"/>
+        </w:rPr>
+        <w:t> = </w:t>
+      </w:r>
+      <w:r>
+        <w:rPr>
+          <w:rFonts w:ascii="Consolas" w:eastAsia="Times New Roman" w:hAnsi="Consolas" w:cs="Times New Roman"/>
+          <w:color w:val="4FC1FF"/>
+          <w:sz w:val="21"/>
+          <w:szCs w:val="21"/>
+        </w:rPr>
+        <w:t>$</w:t>
+      </w:r>
+      <w:r>
+        <w:rPr>
+          <w:rFonts w:ascii="Consolas" w:eastAsia="Times New Roman" w:hAnsi="Consolas" w:cs="Times New Roman"/>
+          <w:color w:val="D4D4D4"/>
+          <w:sz w:val="21"/>
+          <w:szCs w:val="21"/>
+        </w:rPr>
+        <w:t>(</w:t>
+      </w:r>
+      <w:r>
+        <w:rPr>
+          <w:rFonts w:ascii="Consolas" w:eastAsia="Times New Roman" w:hAnsi="Consolas" w:cs="Times New Roman"/>
+          <w:color w:val="CE9178"/>
+          <w:sz w:val="21"/>
+          <w:szCs w:val="21"/>
+        </w:rPr>
+        <w:t>"&lt;p&gt;"</w:t>
+      </w:r>
+      <w:r>
+        <w:rPr>
+          <w:rFonts w:ascii="Consolas" w:eastAsia="Times New Roman" w:hAnsi="Consolas" w:cs="Times New Roman"/>
+          <w:color w:val="D4D4D4"/>
+          <w:sz w:val="21"/>
+          <w:szCs w:val="21"/>
+        </w:rPr>
+        <w:t>).</w:t>
+      </w:r>
+      <w:r>
+        <w:rPr>
+          <w:rFonts w:ascii="Consolas" w:eastAsia="Times New Roman" w:hAnsi="Consolas" w:cs="Times New Roman"/>
+          <w:color w:val="DCDCAA"/>
+          <w:sz w:val="21"/>
+          <w:szCs w:val="21"/>
+        </w:rPr>
+        <w:t>text</w:t>
+      </w:r>
+      <w:r>
+        <w:rPr>
+          <w:rFonts w:ascii="Consolas" w:eastAsia="Times New Roman" w:hAnsi="Consolas" w:cs="Times New Roman"/>
+          <w:color w:val="D4D4D4"/>
+          <w:sz w:val="21"/>
+          <w:szCs w:val="21"/>
+        </w:rPr>
+        <w:t>(</w:t>
+      </w:r>
+      <w:r>
+        <w:rPr>
+          <w:rFonts w:ascii="Consolas" w:eastAsia="Times New Roman" w:hAnsi="Consolas" w:cs="Times New Roman"/>
+          <w:color w:val="CE9178"/>
+          <w:sz w:val="21"/>
+          <w:szCs w:val="21"/>
+        </w:rPr>
+        <w:t>"Rated "</w:t>
+      </w:r>
+      <w:r>
+        <w:rPr>
+          <w:rFonts w:ascii="Consolas" w:eastAsia="Times New Roman" w:hAnsi="Consolas" w:cs="Times New Roman"/>
+          <w:color w:val="D4D4D4"/>
+          <w:sz w:val="21"/>
+          <w:szCs w:val="21"/>
+        </w:rPr>
+        <w:t> + </w:t>
+      </w:r>
+      <w:r>
+        <w:rPr>
+          <w:rFonts w:ascii="Consolas" w:eastAsia="Times New Roman" w:hAnsi="Consolas" w:cs="Times New Roman"/>
+          <w:color w:val="9CDCFE"/>
+          <w:sz w:val="21"/>
+          <w:szCs w:val="21"/>
+        </w:rPr>
+        <w:t>response</w:t>
+      </w:r>
+      <w:r>
+        <w:rPr>
+          <w:rFonts w:ascii="Consolas" w:eastAsia="Times New Roman" w:hAnsi="Consolas" w:cs="Times New Roman"/>
+          <w:color w:val="D4D4D4"/>
+          <w:sz w:val="21"/>
+          <w:szCs w:val="21"/>
+        </w:rPr>
+        <w:t>.</w:t>
+      </w:r>
+      <w:r>
+        <w:rPr>
+          <w:rFonts w:ascii="Consolas" w:eastAsia="Times New Roman" w:hAnsi="Consolas" w:cs="Times New Roman"/>
+          <w:color w:val="9CDCFE"/>
+          <w:sz w:val="21"/>
+          <w:szCs w:val="21"/>
+        </w:rPr>
+        <w:t>Rated</w:t>
+      </w:r>
+      <w:r>
+        <w:rPr>
+          <w:rFonts w:ascii="Consolas" w:eastAsia="Times New Roman" w:hAnsi="Consolas" w:cs="Times New Roman"/>
+          <w:color w:val="D4D4D4"/>
+          <w:sz w:val="21"/>
+          <w:szCs w:val="21"/>
+        </w:rPr>
+        <w:t>);</w:t>
       </w:r>
     </w:p>
     <w:p>
@@ -3844,31 +4570,24 @@
           <w:sz w:val="21"/>
           <w:szCs w:val="21"/>
         </w:rPr>
-        <w:t>      </w:t>
-      </w:r>
+        <w:t>            </w:t>
+      </w:r>
+      <w:proofErr w:type="spellStart"/>
       <w:proofErr w:type="gramStart"/>
       <w:r>
         <w:rPr>
           <w:rFonts w:ascii="Consolas" w:eastAsia="Times New Roman" w:hAnsi="Consolas" w:cs="Times New Roman"/>
-          <w:color w:val="9CDCFE"/>
-          <w:sz w:val="21"/>
-          <w:szCs w:val="21"/>
-        </w:rPr>
-        <w:t>method</w:t>
-      </w:r>
+          <w:color w:val="569CD6"/>
+          <w:sz w:val="21"/>
+          <w:szCs w:val="21"/>
+        </w:rPr>
+        <w:t>var</w:t>
+      </w:r>
+      <w:proofErr w:type="spellEnd"/>
       <w:proofErr w:type="gramEnd"/>
       <w:r>
         <w:rPr>
           <w:rFonts w:ascii="Consolas" w:eastAsia="Times New Roman" w:hAnsi="Consolas" w:cs="Times New Roman"/>
-          <w:color w:val="9CDCFE"/>
-          <w:sz w:val="21"/>
-          <w:szCs w:val="21"/>
-        </w:rPr>
-        <w:t>:</w:t>
-      </w:r>
-      <w:r>
-        <w:rPr>
-          <w:rFonts w:ascii="Consolas" w:eastAsia="Times New Roman" w:hAnsi="Consolas" w:cs="Times New Roman"/>
           <w:color w:val="D4D4D4"/>
           <w:sz w:val="21"/>
           <w:szCs w:val="21"/>
@@ -3878,11 +4597,130 @@
       <w:r>
         <w:rPr>
           <w:rFonts w:ascii="Consolas" w:eastAsia="Times New Roman" w:hAnsi="Consolas" w:cs="Times New Roman"/>
+          <w:color w:val="9CDCFE"/>
+          <w:sz w:val="21"/>
+          <w:szCs w:val="21"/>
+        </w:rPr>
+        <w:t>year</w:t>
+      </w:r>
+      <w:r>
+        <w:rPr>
+          <w:rFonts w:ascii="Consolas" w:eastAsia="Times New Roman" w:hAnsi="Consolas" w:cs="Times New Roman"/>
+          <w:color w:val="D4D4D4"/>
+          <w:sz w:val="21"/>
+          <w:szCs w:val="21"/>
+        </w:rPr>
+        <w:t> = </w:t>
+      </w:r>
+      <w:r>
+        <w:rPr>
+          <w:rFonts w:ascii="Consolas" w:eastAsia="Times New Roman" w:hAnsi="Consolas" w:cs="Times New Roman"/>
+          <w:color w:val="4FC1FF"/>
+          <w:sz w:val="21"/>
+          <w:szCs w:val="21"/>
+        </w:rPr>
+        <w:t>$</w:t>
+      </w:r>
+      <w:r>
+        <w:rPr>
+          <w:rFonts w:ascii="Consolas" w:eastAsia="Times New Roman" w:hAnsi="Consolas" w:cs="Times New Roman"/>
+          <w:color w:val="D4D4D4"/>
+          <w:sz w:val="21"/>
+          <w:szCs w:val="21"/>
+        </w:rPr>
+        <w:t>(</w:t>
+      </w:r>
+      <w:r>
+        <w:rPr>
+          <w:rFonts w:ascii="Consolas" w:eastAsia="Times New Roman" w:hAnsi="Consolas" w:cs="Times New Roman"/>
           <w:color w:val="CE9178"/>
           <w:sz w:val="21"/>
           <w:szCs w:val="21"/>
         </w:rPr>
-        <w:t>"GET"</w:t>
+        <w:t>"&lt;p&gt;"</w:t>
+      </w:r>
+      <w:r>
+        <w:rPr>
+          <w:rFonts w:ascii="Consolas" w:eastAsia="Times New Roman" w:hAnsi="Consolas" w:cs="Times New Roman"/>
+          <w:color w:val="D4D4D4"/>
+          <w:sz w:val="21"/>
+          <w:szCs w:val="21"/>
+        </w:rPr>
+        <w:t>).</w:t>
+      </w:r>
+      <w:r>
+        <w:rPr>
+          <w:rFonts w:ascii="Consolas" w:eastAsia="Times New Roman" w:hAnsi="Consolas" w:cs="Times New Roman"/>
+          <w:color w:val="DCDCAA"/>
+          <w:sz w:val="21"/>
+          <w:szCs w:val="21"/>
+        </w:rPr>
+        <w:t>text</w:t>
+      </w:r>
+      <w:r>
+        <w:rPr>
+          <w:rFonts w:ascii="Consolas" w:eastAsia="Times New Roman" w:hAnsi="Consolas" w:cs="Times New Roman"/>
+          <w:color w:val="D4D4D4"/>
+          <w:sz w:val="21"/>
+          <w:szCs w:val="21"/>
+        </w:rPr>
+        <w:t>(</w:t>
+      </w:r>
+      <w:r>
+        <w:rPr>
+          <w:rFonts w:ascii="Consolas" w:eastAsia="Times New Roman" w:hAnsi="Consolas" w:cs="Times New Roman"/>
+          <w:color w:val="CE9178"/>
+          <w:sz w:val="21"/>
+          <w:szCs w:val="21"/>
+        </w:rPr>
+        <w:t>"Year "</w:t>
+      </w:r>
+      <w:r>
+        <w:rPr>
+          <w:rFonts w:ascii="Consolas" w:eastAsia="Times New Roman" w:hAnsi="Consolas" w:cs="Times New Roman"/>
+          <w:color w:val="D4D4D4"/>
+          <w:sz w:val="21"/>
+          <w:szCs w:val="21"/>
+        </w:rPr>
+        <w:t> + </w:t>
+      </w:r>
+      <w:proofErr w:type="spellStart"/>
+      <w:r>
+        <w:rPr>
+          <w:rFonts w:ascii="Consolas" w:eastAsia="Times New Roman" w:hAnsi="Consolas" w:cs="Times New Roman"/>
+          <w:color w:val="9CDCFE"/>
+          <w:sz w:val="21"/>
+          <w:szCs w:val="21"/>
+        </w:rPr>
+        <w:t>response</w:t>
+      </w:r>
+      <w:r>
+        <w:rPr>
+          <w:rFonts w:ascii="Consolas" w:eastAsia="Times New Roman" w:hAnsi="Consolas" w:cs="Times New Roman"/>
+          <w:color w:val="D4D4D4"/>
+          <w:sz w:val="21"/>
+          <w:szCs w:val="21"/>
+        </w:rPr>
+        <w:t>.</w:t>
+      </w:r>
+      <w:r>
+        <w:rPr>
+          <w:rFonts w:ascii="Consolas" w:eastAsia="Times New Roman" w:hAnsi="Consolas" w:cs="Times New Roman"/>
+          <w:color w:val="9CDCFE"/>
+          <w:sz w:val="21"/>
+          <w:szCs w:val="21"/>
+        </w:rPr>
+        <w:t>Year</w:t>
+      </w:r>
+      <w:proofErr w:type="spellEnd"/>
+      <w:r>
+        <w:rPr>
+          <w:rFonts w:ascii="Consolas" w:eastAsia="Times New Roman" w:hAnsi="Consolas" w:cs="Times New Roman"/>
+          <w:color w:val="D4D4D4"/>
+          <w:sz w:val="21"/>
+          <w:szCs w:val="21"/>
+        </w:rPr>
+        <w:t>);</w:t>
       </w:r>
     </w:p>
     <w:p>
@@ -3903,17 +4741,92 @@
           <w:sz w:val="21"/>
           <w:szCs w:val="21"/>
         </w:rPr>
-        <w:t>    }).</w:t>
-      </w:r>
+        <w:t>            </w:t>
+      </w:r>
+      <w:proofErr w:type="spellStart"/>
       <w:proofErr w:type="gramStart"/>
       <w:r>
         <w:rPr>
           <w:rFonts w:ascii="Consolas" w:eastAsia="Times New Roman" w:hAnsi="Consolas" w:cs="Times New Roman"/>
+          <w:color w:val="569CD6"/>
+          <w:sz w:val="21"/>
+          <w:szCs w:val="21"/>
+        </w:rPr>
+        <w:t>var</w:t>
+      </w:r>
+      <w:proofErr w:type="spellEnd"/>
+      <w:proofErr w:type="gramEnd"/>
+      <w:r>
+        <w:rPr>
+          <w:rFonts w:ascii="Consolas" w:eastAsia="Times New Roman" w:hAnsi="Consolas" w:cs="Times New Roman"/>
+          <w:color w:val="D4D4D4"/>
+          <w:sz w:val="21"/>
+          <w:szCs w:val="21"/>
+        </w:rPr>
+        <w:t> </w:t>
+      </w:r>
+      <w:r>
+        <w:rPr>
+          <w:rFonts w:ascii="Consolas" w:eastAsia="Times New Roman" w:hAnsi="Consolas" w:cs="Times New Roman"/>
+          <w:color w:val="9CDCFE"/>
+          <w:sz w:val="21"/>
+          <w:szCs w:val="21"/>
+        </w:rPr>
+        <w:t>plot</w:t>
+      </w:r>
+      <w:r>
+        <w:rPr>
+          <w:rFonts w:ascii="Consolas" w:eastAsia="Times New Roman" w:hAnsi="Consolas" w:cs="Times New Roman"/>
+          <w:color w:val="D4D4D4"/>
+          <w:sz w:val="21"/>
+          <w:szCs w:val="21"/>
+        </w:rPr>
+        <w:t> = </w:t>
+      </w:r>
+      <w:r>
+        <w:rPr>
+          <w:rFonts w:ascii="Consolas" w:eastAsia="Times New Roman" w:hAnsi="Consolas" w:cs="Times New Roman"/>
+          <w:color w:val="4FC1FF"/>
+          <w:sz w:val="21"/>
+          <w:szCs w:val="21"/>
+        </w:rPr>
+        <w:t>$</w:t>
+      </w:r>
+      <w:r>
+        <w:rPr>
+          <w:rFonts w:ascii="Consolas" w:eastAsia="Times New Roman" w:hAnsi="Consolas" w:cs="Times New Roman"/>
+          <w:color w:val="D4D4D4"/>
+          <w:sz w:val="21"/>
+          <w:szCs w:val="21"/>
+        </w:rPr>
+        <w:t>(</w:t>
+      </w:r>
+      <w:r>
+        <w:rPr>
+          <w:rFonts w:ascii="Consolas" w:eastAsia="Times New Roman" w:hAnsi="Consolas" w:cs="Times New Roman"/>
+          <w:color w:val="CE9178"/>
+          <w:sz w:val="21"/>
+          <w:szCs w:val="21"/>
+        </w:rPr>
+        <w:t>"&lt;p&gt;"</w:t>
+      </w:r>
+      <w:r>
+        <w:rPr>
+          <w:rFonts w:ascii="Consolas" w:eastAsia="Times New Roman" w:hAnsi="Consolas" w:cs="Times New Roman"/>
+          <w:color w:val="D4D4D4"/>
+          <w:sz w:val="21"/>
+          <w:szCs w:val="21"/>
+        </w:rPr>
+        <w:t>).</w:t>
+      </w:r>
+      <w:r>
+        <w:rPr>
+          <w:rFonts w:ascii="Consolas" w:eastAsia="Times New Roman" w:hAnsi="Consolas" w:cs="Times New Roman"/>
           <w:color w:val="DCDCAA"/>
           <w:sz w:val="21"/>
           <w:szCs w:val="21"/>
         </w:rPr>
-        <w:t>then</w:t>
+        <w:t>text</w:t>
       </w:r>
       <w:r>
         <w:rPr>
@@ -3924,25 +4837,25 @@
         </w:rPr>
         <w:t>(</w:t>
       </w:r>
-      <w:proofErr w:type="gramEnd"/>
-      <w:r>
-        <w:rPr>
-          <w:rFonts w:ascii="Consolas" w:eastAsia="Times New Roman" w:hAnsi="Consolas" w:cs="Times New Roman"/>
-          <w:color w:val="569CD6"/>
-          <w:sz w:val="21"/>
-          <w:szCs w:val="21"/>
-        </w:rPr>
-        <w:t>function</w:t>
-      </w:r>
-      <w:r>
-        <w:rPr>
-          <w:rFonts w:ascii="Consolas" w:eastAsia="Times New Roman" w:hAnsi="Consolas" w:cs="Times New Roman"/>
-          <w:color w:val="D4D4D4"/>
-          <w:sz w:val="21"/>
-          <w:szCs w:val="21"/>
-        </w:rPr>
-        <w:t>(</w:t>
-      </w:r>
+      <w:r>
+        <w:rPr>
+          <w:rFonts w:ascii="Consolas" w:eastAsia="Times New Roman" w:hAnsi="Consolas" w:cs="Times New Roman"/>
+          <w:color w:val="CE9178"/>
+          <w:sz w:val="21"/>
+          <w:szCs w:val="21"/>
+        </w:rPr>
+        <w:t>"Plot: "</w:t>
+      </w:r>
+      <w:r>
+        <w:rPr>
+          <w:rFonts w:ascii="Consolas" w:eastAsia="Times New Roman" w:hAnsi="Consolas" w:cs="Times New Roman"/>
+          <w:color w:val="D4D4D4"/>
+          <w:sz w:val="21"/>
+          <w:szCs w:val="21"/>
+        </w:rPr>
+        <w:t> + </w:t>
+      </w:r>
+      <w:proofErr w:type="spellStart"/>
       <w:r>
         <w:rPr>
           <w:rFonts w:ascii="Consolas" w:eastAsia="Times New Roman" w:hAnsi="Consolas" w:cs="Times New Roman"/>
@@ -3959,7 +4872,26 @@
           <w:sz w:val="21"/>
           <w:szCs w:val="21"/>
         </w:rPr>
-        <w:t>) {</w:t>
+        <w:t>.</w:t>
+      </w:r>
+      <w:r>
+        <w:rPr>
+          <w:rFonts w:ascii="Consolas" w:eastAsia="Times New Roman" w:hAnsi="Consolas" w:cs="Times New Roman"/>
+          <w:color w:val="9CDCFE"/>
+          <w:sz w:val="21"/>
+          <w:szCs w:val="21"/>
+        </w:rPr>
+        <w:t>Plot</w:t>
+      </w:r>
+      <w:proofErr w:type="spellEnd"/>
+      <w:r>
+        <w:rPr>
+          <w:rFonts w:ascii="Consolas" w:eastAsia="Times New Roman" w:hAnsi="Consolas" w:cs="Times New Roman"/>
+          <w:color w:val="D4D4D4"/>
+          <w:sz w:val="21"/>
+          <w:szCs w:val="21"/>
+        </w:rPr>
+        <w:t>);</w:t>
       </w:r>
     </w:p>
     <w:p>
@@ -3980,18 +4912,126 @@
           <w:sz w:val="21"/>
           <w:szCs w:val="21"/>
         </w:rPr>
-        <w:lastRenderedPageBreak/>
-        <w:t>      </w:t>
+        <w:t>            </w:t>
       </w:r>
       <w:proofErr w:type="gramStart"/>
       <w:r>
         <w:rPr>
           <w:rFonts w:ascii="Consolas" w:eastAsia="Times New Roman" w:hAnsi="Consolas" w:cs="Times New Roman"/>
-          <w:color w:val="9CDCFE"/>
-          <w:sz w:val="21"/>
-          <w:szCs w:val="21"/>
-        </w:rPr>
-        <w:t>console</w:t>
+          <w:color w:val="569CD6"/>
+          <w:sz w:val="21"/>
+          <w:szCs w:val="21"/>
+        </w:rPr>
+        <w:t>var</w:t>
+      </w:r>
+      <w:proofErr w:type="gramEnd"/>
+      <w:r>
+        <w:rPr>
+          <w:rFonts w:ascii="Consolas" w:eastAsia="Times New Roman" w:hAnsi="Consolas" w:cs="Times New Roman"/>
+          <w:color w:val="D4D4D4"/>
+          <w:sz w:val="21"/>
+          <w:szCs w:val="21"/>
+        </w:rPr>
+        <w:t> </w:t>
+      </w:r>
+      <w:r>
+        <w:rPr>
+          <w:rFonts w:ascii="Consolas" w:eastAsia="Times New Roman" w:hAnsi="Consolas" w:cs="Times New Roman"/>
+          <w:color w:val="9CDCFE"/>
+          <w:sz w:val="21"/>
+          <w:szCs w:val="21"/>
+        </w:rPr>
+        <w:t>poster</w:t>
+      </w:r>
+      <w:r>
+        <w:rPr>
+          <w:rFonts w:ascii="Consolas" w:eastAsia="Times New Roman" w:hAnsi="Consolas" w:cs="Times New Roman"/>
+          <w:color w:val="D4D4D4"/>
+          <w:sz w:val="21"/>
+          <w:szCs w:val="21"/>
+        </w:rPr>
+        <w:t> = </w:t>
+      </w:r>
+      <w:r>
+        <w:rPr>
+          <w:rFonts w:ascii="Consolas" w:eastAsia="Times New Roman" w:hAnsi="Consolas" w:cs="Times New Roman"/>
+          <w:color w:val="4FC1FF"/>
+          <w:sz w:val="21"/>
+          <w:szCs w:val="21"/>
+        </w:rPr>
+        <w:t>$</w:t>
+      </w:r>
+      <w:r>
+        <w:rPr>
+          <w:rFonts w:ascii="Consolas" w:eastAsia="Times New Roman" w:hAnsi="Consolas" w:cs="Times New Roman"/>
+          <w:color w:val="D4D4D4"/>
+          <w:sz w:val="21"/>
+          <w:szCs w:val="21"/>
+        </w:rPr>
+        <w:t>(</w:t>
+      </w:r>
+      <w:r>
+        <w:rPr>
+          <w:rFonts w:ascii="Consolas" w:eastAsia="Times New Roman" w:hAnsi="Consolas" w:cs="Times New Roman"/>
+          <w:color w:val="CE9178"/>
+          <w:sz w:val="21"/>
+          <w:szCs w:val="21"/>
+        </w:rPr>
+        <w:t>"&lt;img&gt;"</w:t>
+      </w:r>
+      <w:r>
+        <w:rPr>
+          <w:rFonts w:ascii="Consolas" w:eastAsia="Times New Roman" w:hAnsi="Consolas" w:cs="Times New Roman"/>
+          <w:color w:val="D4D4D4"/>
+          <w:sz w:val="21"/>
+          <w:szCs w:val="21"/>
+        </w:rPr>
+        <w:t>).</w:t>
+      </w:r>
+      <w:r>
+        <w:rPr>
+          <w:rFonts w:ascii="Consolas" w:eastAsia="Times New Roman" w:hAnsi="Consolas" w:cs="Times New Roman"/>
+          <w:color w:val="DCDCAA"/>
+          <w:sz w:val="21"/>
+          <w:szCs w:val="21"/>
+        </w:rPr>
+        <w:t>attr</w:t>
+      </w:r>
+      <w:r>
+        <w:rPr>
+          <w:rFonts w:ascii="Consolas" w:eastAsia="Times New Roman" w:hAnsi="Consolas" w:cs="Times New Roman"/>
+          <w:color w:val="D4D4D4"/>
+          <w:sz w:val="21"/>
+          <w:szCs w:val="21"/>
+        </w:rPr>
+        <w:t>(</w:t>
+      </w:r>
+      <w:r>
+        <w:rPr>
+          <w:rFonts w:ascii="Consolas" w:eastAsia="Times New Roman" w:hAnsi="Consolas" w:cs="Times New Roman"/>
+          <w:color w:val="CE9178"/>
+          <w:sz w:val="21"/>
+          <w:szCs w:val="21"/>
+        </w:rPr>
+        <w:t>"src"</w:t>
+      </w:r>
+      <w:r>
+        <w:rPr>
+          <w:rFonts w:ascii="Consolas" w:eastAsia="Times New Roman" w:hAnsi="Consolas" w:cs="Times New Roman"/>
+          <w:color w:val="D4D4D4"/>
+          <w:sz w:val="21"/>
+          <w:szCs w:val="21"/>
+        </w:rPr>
+        <w:t>, </w:t>
+      </w:r>
+      <w:r>
+        <w:rPr>
+          <w:rFonts w:ascii="Consolas" w:eastAsia="Times New Roman" w:hAnsi="Consolas" w:cs="Times New Roman"/>
+          <w:color w:val="9CDCFE"/>
+          <w:sz w:val="21"/>
+          <w:szCs w:val="21"/>
+        </w:rPr>
+        <w:t>response</w:t>
       </w:r>
       <w:r>
         <w:rPr>
@@ -4005,30 +5045,11 @@
       <w:r>
         <w:rPr>
           <w:rFonts w:ascii="Consolas" w:eastAsia="Times New Roman" w:hAnsi="Consolas" w:cs="Times New Roman"/>
-          <w:color w:val="DCDCAA"/>
-          <w:sz w:val="21"/>
-          <w:szCs w:val="21"/>
-        </w:rPr>
-        <w:t>log</w:t>
-      </w:r>
-      <w:r>
-        <w:rPr>
-          <w:rFonts w:ascii="Consolas" w:eastAsia="Times New Roman" w:hAnsi="Consolas" w:cs="Times New Roman"/>
-          <w:color w:val="D4D4D4"/>
-          <w:sz w:val="21"/>
-          <w:szCs w:val="21"/>
-        </w:rPr>
-        <w:t>(</w:t>
-      </w:r>
-      <w:proofErr w:type="gramEnd"/>
-      <w:r>
-        <w:rPr>
-          <w:rFonts w:ascii="Consolas" w:eastAsia="Times New Roman" w:hAnsi="Consolas" w:cs="Times New Roman"/>
-          <w:color w:val="9CDCFE"/>
-          <w:sz w:val="21"/>
-          <w:szCs w:val="21"/>
-        </w:rPr>
-        <w:t>response</w:t>
+          <w:color w:val="9CDCFE"/>
+          <w:sz w:val="21"/>
+          <w:szCs w:val="21"/>
+        </w:rPr>
+        <w:t>Poster</w:t>
       </w:r>
       <w:r>
         <w:rPr>
@@ -4038,40 +5059,6 @@
           <w:szCs w:val="21"/>
         </w:rPr>
         <w:t>);</w:t>
-      </w:r>
-    </w:p>
-    <w:p>
-      <w:pPr>
-        <w:rPr>
-          <w:b/>
-        </w:rPr>
-      </w:pPr>
-    </w:p>
-    <w:p>
-      <w:pPr>
-        <w:rPr>
-          <w:b/>
-        </w:rPr>
-      </w:pPr>
-      <w:r>
-        <w:rPr>
-          <w:b/>
-        </w:rPr>
-        <w:t xml:space="preserve">Code adds event </w:t>
-      </w:r>
-      <w:proofErr w:type="gramStart"/>
-      <w:r>
-        <w:rPr>
-          <w:b/>
-        </w:rPr>
-        <w:t>listeners</w:t>
-      </w:r>
-      <w:proofErr w:type="gramEnd"/>
-      <w:r>
-        <w:rPr>
-          <w:b/>
-        </w:rPr>
-        <w:t xml:space="preserve"> t new buttons by setting up listener on document level and with the class ID parameter.</w:t>
       </w:r>
     </w:p>
     <w:p>
@@ -4085,44 +5072,6 @@
           <w:szCs w:val="21"/>
         </w:rPr>
       </w:pPr>
-      <w:r>
-        <w:rPr>
-          <w:rFonts w:ascii="Consolas" w:eastAsia="Times New Roman" w:hAnsi="Consolas" w:cs="Times New Roman"/>
-          <w:color w:val="D4D4D4"/>
-          <w:sz w:val="21"/>
-          <w:szCs w:val="21"/>
-        </w:rPr>
-        <w:t>      </w:t>
-      </w:r>
-      <w:r>
-        <w:rPr>
-          <w:rFonts w:ascii="Consolas" w:eastAsia="Times New Roman" w:hAnsi="Consolas" w:cs="Times New Roman"/>
-          <w:color w:val="6A9955"/>
-          <w:sz w:val="21"/>
-          <w:szCs w:val="21"/>
-        </w:rPr>
-        <w:t>// $(".movies").</w:t>
-      </w:r>
-      <w:proofErr w:type="gramStart"/>
-      <w:r>
-        <w:rPr>
-          <w:rFonts w:ascii="Consolas" w:eastAsia="Times New Roman" w:hAnsi="Consolas" w:cs="Times New Roman"/>
-          <w:color w:val="6A9955"/>
-          <w:sz w:val="21"/>
-          <w:szCs w:val="21"/>
-        </w:rPr>
-        <w:t>on(</w:t>
-      </w:r>
-      <w:proofErr w:type="gramEnd"/>
-      <w:r>
-        <w:rPr>
-          <w:rFonts w:ascii="Consolas" w:eastAsia="Times New Roman" w:hAnsi="Consolas" w:cs="Times New Roman"/>
-          <w:color w:val="6A9955"/>
-          <w:sz w:val="21"/>
-          <w:szCs w:val="21"/>
-        </w:rPr>
-        <w:t>"click") will only add listeners to elements that are on the page at that time</w:t>
-      </w:r>
     </w:p>
     <w:p>
       <w:pPr>
@@ -4142,225 +5091,110 @@
           <w:sz w:val="21"/>
           <w:szCs w:val="21"/>
         </w:rPr>
-        <w:t>      </w:t>
-      </w:r>
-      <w:r>
-        <w:rPr>
-          <w:rFonts w:ascii="Consolas" w:eastAsia="Times New Roman" w:hAnsi="Consolas" w:cs="Times New Roman"/>
-          <w:color w:val="4FC1FF"/>
-          <w:sz w:val="21"/>
-          <w:szCs w:val="21"/>
-        </w:rPr>
-        <w:t>$</w:t>
-      </w:r>
-      <w:r>
-        <w:rPr>
-          <w:rFonts w:ascii="Consolas" w:eastAsia="Times New Roman" w:hAnsi="Consolas" w:cs="Times New Roman"/>
-          <w:color w:val="D4D4D4"/>
-          <w:sz w:val="21"/>
-          <w:szCs w:val="21"/>
-        </w:rPr>
-        <w:t>(</w:t>
-      </w:r>
-      <w:r>
-        <w:rPr>
-          <w:rFonts w:ascii="Consolas" w:eastAsia="Times New Roman" w:hAnsi="Consolas" w:cs="Times New Roman"/>
-          <w:color w:val="9CDCFE"/>
-          <w:sz w:val="21"/>
-          <w:szCs w:val="21"/>
-        </w:rPr>
-        <w:t>document</w:t>
-      </w:r>
-      <w:r>
-        <w:rPr>
-          <w:rFonts w:ascii="Consolas" w:eastAsia="Times New Roman" w:hAnsi="Consolas" w:cs="Times New Roman"/>
-          <w:color w:val="D4D4D4"/>
-          <w:sz w:val="21"/>
-          <w:szCs w:val="21"/>
-        </w:rPr>
-        <w:t>).</w:t>
-      </w:r>
-      <w:proofErr w:type="gramStart"/>
-      <w:r>
-        <w:rPr>
-          <w:rFonts w:ascii="Consolas" w:eastAsia="Times New Roman" w:hAnsi="Consolas" w:cs="Times New Roman"/>
-          <w:color w:val="DCDCAA"/>
-          <w:sz w:val="21"/>
-          <w:szCs w:val="21"/>
-        </w:rPr>
-        <w:t>on</w:t>
-      </w:r>
-      <w:r>
-        <w:rPr>
-          <w:rFonts w:ascii="Consolas" w:eastAsia="Times New Roman" w:hAnsi="Consolas" w:cs="Times New Roman"/>
-          <w:color w:val="D4D4D4"/>
-          <w:sz w:val="21"/>
-          <w:szCs w:val="21"/>
-        </w:rPr>
-        <w:t>(</w:t>
-      </w:r>
-      <w:proofErr w:type="gramEnd"/>
-      <w:r>
-        <w:rPr>
-          <w:rFonts w:ascii="Consolas" w:eastAsia="Times New Roman" w:hAnsi="Consolas" w:cs="Times New Roman"/>
-          <w:color w:val="CE9178"/>
-          <w:sz w:val="21"/>
-          <w:szCs w:val="21"/>
-        </w:rPr>
-        <w:t>"click"</w:t>
-      </w:r>
-      <w:r>
-        <w:rPr>
-          <w:rFonts w:ascii="Consolas" w:eastAsia="Times New Roman" w:hAnsi="Consolas" w:cs="Times New Roman"/>
-          <w:color w:val="D4D4D4"/>
-          <w:sz w:val="21"/>
-          <w:szCs w:val="21"/>
-        </w:rPr>
-        <w:t>, </w:t>
-      </w:r>
-      <w:r>
-        <w:rPr>
-          <w:rFonts w:ascii="Consolas" w:eastAsia="Times New Roman" w:hAnsi="Consolas" w:cs="Times New Roman"/>
-          <w:color w:val="CE9178"/>
-          <w:sz w:val="21"/>
-          <w:szCs w:val="21"/>
-        </w:rPr>
-        <w:t>".movie"</w:t>
-      </w:r>
-      <w:r>
-        <w:rPr>
-          <w:rFonts w:ascii="Consolas" w:eastAsia="Times New Roman" w:hAnsi="Consolas" w:cs="Times New Roman"/>
-          <w:color w:val="D4D4D4"/>
-          <w:sz w:val="21"/>
-          <w:szCs w:val="21"/>
-        </w:rPr>
-        <w:t>, </w:t>
-      </w:r>
-      <w:proofErr w:type="spellStart"/>
-      <w:r>
-        <w:rPr>
-          <w:rFonts w:ascii="Consolas" w:eastAsia="Times New Roman" w:hAnsi="Consolas" w:cs="Times New Roman"/>
-          <w:color w:val="DCDCAA"/>
-          <w:sz w:val="21"/>
-          <w:szCs w:val="21"/>
-        </w:rPr>
-        <w:t>alertMovieName</w:t>
-      </w:r>
-      <w:proofErr w:type="spellEnd"/>
-      <w:r>
-        <w:rPr>
-          <w:rFonts w:ascii="Consolas" w:eastAsia="Times New Roman" w:hAnsi="Consolas" w:cs="Times New Roman"/>
-          <w:color w:val="D4D4D4"/>
-          <w:sz w:val="21"/>
-          <w:szCs w:val="21"/>
-        </w:rPr>
-        <w:t>);</w:t>
-      </w:r>
-    </w:p>
-    <w:p>
-      <w:pPr>
-        <w:rPr>
-          <w:b/>
-        </w:rPr>
-      </w:pPr>
-    </w:p>
-    <w:p>
-      <w:pPr>
-        <w:rPr>
-          <w:b/>
-        </w:rPr>
-      </w:pPr>
-    </w:p>
-    <w:p>
-      <w:pPr>
-        <w:rPr>
-          <w:noProof/>
-        </w:rPr>
-      </w:pPr>
-      <w:r>
-        <w:rPr>
-          <w:noProof/>
-        </w:rPr>
-        <w:t>Creating new element with Jquery – must use the &lt; &gt; brackets</w:t>
-      </w:r>
-    </w:p>
-    <w:p>
-      <w:pPr>
-        <w:shd w:val="clear" w:color="auto" w:fill="1E1E1E"/>
-        <w:spacing w:after="0" w:line="285" w:lineRule="atLeast"/>
-        <w:rPr>
-          <w:rFonts w:ascii="Consolas" w:eastAsia="Times New Roman" w:hAnsi="Consolas" w:cs="Times New Roman"/>
-          <w:color w:val="D4D4D4"/>
-          <w:sz w:val="21"/>
-          <w:szCs w:val="21"/>
-        </w:rPr>
-      </w:pPr>
+        <w:t>            </w:t>
+      </w:r>
       <w:proofErr w:type="spellStart"/>
       <w:proofErr w:type="gramStart"/>
       <w:r>
         <w:rPr>
           <w:rFonts w:ascii="Consolas" w:eastAsia="Times New Roman" w:hAnsi="Consolas" w:cs="Times New Roman"/>
-          <w:color w:val="569CD6"/>
-          <w:sz w:val="21"/>
-          <w:szCs w:val="21"/>
-        </w:rPr>
-        <w:t>var</w:t>
+          <w:color w:val="9CDCFE"/>
+          <w:sz w:val="21"/>
+          <w:szCs w:val="21"/>
+        </w:rPr>
+        <w:t>display</w:t>
+      </w:r>
+      <w:r>
+        <w:rPr>
+          <w:rFonts w:ascii="Consolas" w:eastAsia="Times New Roman" w:hAnsi="Consolas" w:cs="Times New Roman"/>
+          <w:color w:val="D4D4D4"/>
+          <w:sz w:val="21"/>
+          <w:szCs w:val="21"/>
+        </w:rPr>
+        <w:t>.</w:t>
+      </w:r>
+      <w:r>
+        <w:rPr>
+          <w:rFonts w:ascii="Consolas" w:eastAsia="Times New Roman" w:hAnsi="Consolas" w:cs="Times New Roman"/>
+          <w:color w:val="DCDCAA"/>
+          <w:sz w:val="21"/>
+          <w:szCs w:val="21"/>
+        </w:rPr>
+        <w:t>append</w:t>
       </w:r>
       <w:proofErr w:type="spellEnd"/>
+      <w:r>
+        <w:rPr>
+          <w:rFonts w:ascii="Consolas" w:eastAsia="Times New Roman" w:hAnsi="Consolas" w:cs="Times New Roman"/>
+          <w:color w:val="D4D4D4"/>
+          <w:sz w:val="21"/>
+          <w:szCs w:val="21"/>
+        </w:rPr>
+        <w:t>(</w:t>
+      </w:r>
       <w:proofErr w:type="gramEnd"/>
       <w:r>
         <w:rPr>
           <w:rFonts w:ascii="Consolas" w:eastAsia="Times New Roman" w:hAnsi="Consolas" w:cs="Times New Roman"/>
-          <w:color w:val="D4D4D4"/>
-          <w:sz w:val="21"/>
-          <w:szCs w:val="21"/>
-        </w:rPr>
-        <w:t> </w:t>
-      </w:r>
-      <w:r>
-        <w:rPr>
-          <w:rFonts w:ascii="Consolas" w:eastAsia="Times New Roman" w:hAnsi="Consolas" w:cs="Times New Roman"/>
-          <w:color w:val="9CDCFE"/>
-          <w:sz w:val="21"/>
-          <w:szCs w:val="21"/>
-        </w:rPr>
-        <w:t>display</w:t>
-      </w:r>
-      <w:r>
-        <w:rPr>
-          <w:rFonts w:ascii="Consolas" w:eastAsia="Times New Roman" w:hAnsi="Consolas" w:cs="Times New Roman"/>
-          <w:color w:val="D4D4D4"/>
-          <w:sz w:val="21"/>
-          <w:szCs w:val="21"/>
-        </w:rPr>
-        <w:t> = </w:t>
-      </w:r>
-      <w:r>
-        <w:rPr>
-          <w:rFonts w:ascii="Consolas" w:eastAsia="Times New Roman" w:hAnsi="Consolas" w:cs="Times New Roman"/>
-          <w:color w:val="4FC1FF"/>
-          <w:sz w:val="21"/>
-          <w:szCs w:val="21"/>
-        </w:rPr>
-        <w:t>$</w:t>
-      </w:r>
-      <w:r>
-        <w:rPr>
-          <w:rFonts w:ascii="Consolas" w:eastAsia="Times New Roman" w:hAnsi="Consolas" w:cs="Times New Roman"/>
-          <w:color w:val="D4D4D4"/>
-          <w:sz w:val="21"/>
-          <w:szCs w:val="21"/>
-        </w:rPr>
-        <w:t>(</w:t>
-      </w:r>
-      <w:r>
-        <w:rPr>
-          <w:rFonts w:ascii="Consolas" w:eastAsia="Times New Roman" w:hAnsi="Consolas" w:cs="Times New Roman"/>
-          <w:color w:val="CE9178"/>
-          <w:sz w:val="21"/>
-          <w:szCs w:val="21"/>
-        </w:rPr>
-        <w:t>"&lt;div class='movie'&gt;"</w:t>
+          <w:color w:val="9CDCFE"/>
+          <w:sz w:val="21"/>
+          <w:szCs w:val="21"/>
+        </w:rPr>
+        <w:t>ratings</w:t>
+      </w:r>
+      <w:r>
+        <w:rPr>
+          <w:rFonts w:ascii="Consolas" w:eastAsia="Times New Roman" w:hAnsi="Consolas" w:cs="Times New Roman"/>
+          <w:color w:val="D4D4D4"/>
+          <w:sz w:val="21"/>
+          <w:szCs w:val="21"/>
+        </w:rPr>
+        <w:t>, </w:t>
+      </w:r>
+      <w:r>
+        <w:rPr>
+          <w:rFonts w:ascii="Consolas" w:eastAsia="Times New Roman" w:hAnsi="Consolas" w:cs="Times New Roman"/>
+          <w:color w:val="9CDCFE"/>
+          <w:sz w:val="21"/>
+          <w:szCs w:val="21"/>
+        </w:rPr>
+        <w:t>year</w:t>
+      </w:r>
+      <w:r>
+        <w:rPr>
+          <w:rFonts w:ascii="Consolas" w:eastAsia="Times New Roman" w:hAnsi="Consolas" w:cs="Times New Roman"/>
+          <w:color w:val="D4D4D4"/>
+          <w:sz w:val="21"/>
+          <w:szCs w:val="21"/>
+        </w:rPr>
+        <w:t>, </w:t>
+      </w:r>
+      <w:r>
+        <w:rPr>
+          <w:rFonts w:ascii="Consolas" w:eastAsia="Times New Roman" w:hAnsi="Consolas" w:cs="Times New Roman"/>
+          <w:color w:val="9CDCFE"/>
+          <w:sz w:val="21"/>
+          <w:szCs w:val="21"/>
+        </w:rPr>
+        <w:t>plot</w:t>
+      </w:r>
+      <w:r>
+        <w:rPr>
+          <w:rFonts w:ascii="Consolas" w:eastAsia="Times New Roman" w:hAnsi="Consolas" w:cs="Times New Roman"/>
+          <w:color w:val="D4D4D4"/>
+          <w:sz w:val="21"/>
+          <w:szCs w:val="21"/>
+        </w:rPr>
+        <w:t>, </w:t>
+      </w:r>
+      <w:r>
+        <w:rPr>
+          <w:rFonts w:ascii="Consolas" w:eastAsia="Times New Roman" w:hAnsi="Consolas" w:cs="Times New Roman"/>
+          <w:color w:val="9CDCFE"/>
+          <w:sz w:val="21"/>
+          <w:szCs w:val="21"/>
+        </w:rPr>
+        <w:t>poster</w:t>
       </w:r>
       <w:r>
         <w:rPr>
@@ -4380,842 +5214,67 @@
       </w:pPr>
     </w:p>
     <w:p>
-      <w:r>
-        <w:t>T</w:t>
+      <w:pPr>
+        <w:rPr>
+          <w:b/>
+        </w:rPr>
+      </w:pPr>
+      <w:r>
+        <w:rPr>
+          <w:b/>
+        </w:rPr>
+        <w:t>JQuery selecting multiple elements</w:t>
+      </w:r>
+    </w:p>
+    <w:p>
+      <w:pPr>
+        <w:rPr>
+          <w:b/>
+        </w:rPr>
+      </w:pPr>
+      <w:r>
+        <w:rPr>
+          <w:noProof/>
+        </w:rPr>
+        <w:lastRenderedPageBreak/>
+        <w:drawing>
+          <wp:inline distT="0" distB="0" distL="0" distR="0" wp14:anchorId="225BCE68" wp14:editId="74F4DBC7">
+            <wp:extent cx="5943600" cy="5599430"/>
+            <wp:effectExtent l="0" t="0" r="0" b="1270"/>
+            <wp:docPr id="1" name="Picture 1"/>
+            <wp:cNvGraphicFramePr>
+              <a:graphicFrameLocks xmlns:a="http://schemas.openxmlformats.org/drawingml/2006/main" noChangeAspect="1"/>
+            </wp:cNvGraphicFramePr>
+            <a:graphic xmlns:a="http://schemas.openxmlformats.org/drawingml/2006/main">
+              <a:graphicData uri="http://schemas.openxmlformats.org/drawingml/2006/picture">
+                <pic:pic xmlns:pic="http://schemas.openxmlformats.org/drawingml/2006/picture">
+                  <pic:nvPicPr>
+                    <pic:cNvPr id="1" name=""/>
+                    <pic:cNvPicPr/>
+                  </pic:nvPicPr>
+                  <pic:blipFill>
+                    <a:blip r:embed="rId5"/>
+                    <a:stretch>
+                      <a:fillRect/>
+                    </a:stretch>
+                  </pic:blipFill>
+                  <pic:spPr>
+                    <a:xfrm>
+                      <a:off x="0" y="0"/>
+                      <a:ext cx="5943600" cy="5599430"/>
+                    </a:xfrm>
+                    <a:prstGeom prst="rect">
+                      <a:avLst/>
+                    </a:prstGeom>
+                  </pic:spPr>
+                </pic:pic>
+              </a:graphicData>
+            </a:graphic>
+          </wp:inline>
+        </w:drawing>
       </w:r>
       <w:bookmarkStart w:id="0" w:name="_GoBack"/>
       <w:bookmarkEnd w:id="0"/>
-      <w:r>
-        <w:t>o append to the new div created you want set new element to variables then append.</w:t>
-      </w:r>
-    </w:p>
-    <w:p>
-      <w:pPr>
-        <w:shd w:val="clear" w:color="auto" w:fill="1E1E1E"/>
-        <w:spacing w:after="0" w:line="285" w:lineRule="atLeast"/>
-        <w:rPr>
-          <w:rFonts w:ascii="Consolas" w:eastAsia="Times New Roman" w:hAnsi="Consolas" w:cs="Times New Roman"/>
-          <w:color w:val="D4D4D4"/>
-          <w:sz w:val="21"/>
-          <w:szCs w:val="21"/>
-        </w:rPr>
-      </w:pPr>
-      <w:r>
-        <w:rPr>
-          <w:rFonts w:ascii="Consolas" w:eastAsia="Times New Roman" w:hAnsi="Consolas" w:cs="Times New Roman"/>
-          <w:color w:val="D4D4D4"/>
-          <w:sz w:val="21"/>
-          <w:szCs w:val="21"/>
-        </w:rPr>
-        <w:t>            </w:t>
-      </w:r>
-      <w:proofErr w:type="gramStart"/>
-      <w:r>
-        <w:rPr>
-          <w:rFonts w:ascii="Consolas" w:eastAsia="Times New Roman" w:hAnsi="Consolas" w:cs="Times New Roman"/>
-          <w:color w:val="569CD6"/>
-          <w:sz w:val="21"/>
-          <w:szCs w:val="21"/>
-        </w:rPr>
-        <w:t>var</w:t>
-      </w:r>
-      <w:proofErr w:type="gramEnd"/>
-      <w:r>
-        <w:rPr>
-          <w:rFonts w:ascii="Consolas" w:eastAsia="Times New Roman" w:hAnsi="Consolas" w:cs="Times New Roman"/>
-          <w:color w:val="D4D4D4"/>
-          <w:sz w:val="21"/>
-          <w:szCs w:val="21"/>
-        </w:rPr>
-        <w:t> </w:t>
-      </w:r>
-      <w:r>
-        <w:rPr>
-          <w:rFonts w:ascii="Consolas" w:eastAsia="Times New Roman" w:hAnsi="Consolas" w:cs="Times New Roman"/>
-          <w:color w:val="9CDCFE"/>
-          <w:sz w:val="21"/>
-          <w:szCs w:val="21"/>
-        </w:rPr>
-        <w:t>ratings</w:t>
-      </w:r>
-      <w:r>
-        <w:rPr>
-          <w:rFonts w:ascii="Consolas" w:eastAsia="Times New Roman" w:hAnsi="Consolas" w:cs="Times New Roman"/>
-          <w:color w:val="D4D4D4"/>
-          <w:sz w:val="21"/>
-          <w:szCs w:val="21"/>
-        </w:rPr>
-        <w:t> = </w:t>
-      </w:r>
-      <w:r>
-        <w:rPr>
-          <w:rFonts w:ascii="Consolas" w:eastAsia="Times New Roman" w:hAnsi="Consolas" w:cs="Times New Roman"/>
-          <w:color w:val="4FC1FF"/>
-          <w:sz w:val="21"/>
-          <w:szCs w:val="21"/>
-        </w:rPr>
-        <w:t>$</w:t>
-      </w:r>
-      <w:r>
-        <w:rPr>
-          <w:rFonts w:ascii="Consolas" w:eastAsia="Times New Roman" w:hAnsi="Consolas" w:cs="Times New Roman"/>
-          <w:color w:val="D4D4D4"/>
-          <w:sz w:val="21"/>
-          <w:szCs w:val="21"/>
-        </w:rPr>
-        <w:t>(</w:t>
-      </w:r>
-      <w:r>
-        <w:rPr>
-          <w:rFonts w:ascii="Consolas" w:eastAsia="Times New Roman" w:hAnsi="Consolas" w:cs="Times New Roman"/>
-          <w:color w:val="CE9178"/>
-          <w:sz w:val="21"/>
-          <w:szCs w:val="21"/>
-        </w:rPr>
-        <w:t>"&lt;p&gt;"</w:t>
-      </w:r>
-      <w:r>
-        <w:rPr>
-          <w:rFonts w:ascii="Consolas" w:eastAsia="Times New Roman" w:hAnsi="Consolas" w:cs="Times New Roman"/>
-          <w:color w:val="D4D4D4"/>
-          <w:sz w:val="21"/>
-          <w:szCs w:val="21"/>
-        </w:rPr>
-        <w:t>).</w:t>
-      </w:r>
-      <w:r>
-        <w:rPr>
-          <w:rFonts w:ascii="Consolas" w:eastAsia="Times New Roman" w:hAnsi="Consolas" w:cs="Times New Roman"/>
-          <w:color w:val="DCDCAA"/>
-          <w:sz w:val="21"/>
-          <w:szCs w:val="21"/>
-        </w:rPr>
-        <w:t>text</w:t>
-      </w:r>
-      <w:r>
-        <w:rPr>
-          <w:rFonts w:ascii="Consolas" w:eastAsia="Times New Roman" w:hAnsi="Consolas" w:cs="Times New Roman"/>
-          <w:color w:val="D4D4D4"/>
-          <w:sz w:val="21"/>
-          <w:szCs w:val="21"/>
-        </w:rPr>
-        <w:t>(</w:t>
-      </w:r>
-      <w:r>
-        <w:rPr>
-          <w:rFonts w:ascii="Consolas" w:eastAsia="Times New Roman" w:hAnsi="Consolas" w:cs="Times New Roman"/>
-          <w:color w:val="CE9178"/>
-          <w:sz w:val="21"/>
-          <w:szCs w:val="21"/>
-        </w:rPr>
-        <w:t>"Rated "</w:t>
-      </w:r>
-      <w:r>
-        <w:rPr>
-          <w:rFonts w:ascii="Consolas" w:eastAsia="Times New Roman" w:hAnsi="Consolas" w:cs="Times New Roman"/>
-          <w:color w:val="D4D4D4"/>
-          <w:sz w:val="21"/>
-          <w:szCs w:val="21"/>
-        </w:rPr>
-        <w:t> + </w:t>
-      </w:r>
-      <w:r>
-        <w:rPr>
-          <w:rFonts w:ascii="Consolas" w:eastAsia="Times New Roman" w:hAnsi="Consolas" w:cs="Times New Roman"/>
-          <w:color w:val="9CDCFE"/>
-          <w:sz w:val="21"/>
-          <w:szCs w:val="21"/>
-        </w:rPr>
-        <w:t>response</w:t>
-      </w:r>
-      <w:r>
-        <w:rPr>
-          <w:rFonts w:ascii="Consolas" w:eastAsia="Times New Roman" w:hAnsi="Consolas" w:cs="Times New Roman"/>
-          <w:color w:val="D4D4D4"/>
-          <w:sz w:val="21"/>
-          <w:szCs w:val="21"/>
-        </w:rPr>
-        <w:t>.</w:t>
-      </w:r>
-      <w:r>
-        <w:rPr>
-          <w:rFonts w:ascii="Consolas" w:eastAsia="Times New Roman" w:hAnsi="Consolas" w:cs="Times New Roman"/>
-          <w:color w:val="9CDCFE"/>
-          <w:sz w:val="21"/>
-          <w:szCs w:val="21"/>
-        </w:rPr>
-        <w:t>Rated</w:t>
-      </w:r>
-      <w:r>
-        <w:rPr>
-          <w:rFonts w:ascii="Consolas" w:eastAsia="Times New Roman" w:hAnsi="Consolas" w:cs="Times New Roman"/>
-          <w:color w:val="D4D4D4"/>
-          <w:sz w:val="21"/>
-          <w:szCs w:val="21"/>
-        </w:rPr>
-        <w:t>);</w:t>
-      </w:r>
-    </w:p>
-    <w:p>
-      <w:pPr>
-        <w:shd w:val="clear" w:color="auto" w:fill="1E1E1E"/>
-        <w:spacing w:after="0" w:line="285" w:lineRule="atLeast"/>
-        <w:rPr>
-          <w:rFonts w:ascii="Consolas" w:eastAsia="Times New Roman" w:hAnsi="Consolas" w:cs="Times New Roman"/>
-          <w:color w:val="D4D4D4"/>
-          <w:sz w:val="21"/>
-          <w:szCs w:val="21"/>
-        </w:rPr>
-      </w:pPr>
-      <w:r>
-        <w:rPr>
-          <w:rFonts w:ascii="Consolas" w:eastAsia="Times New Roman" w:hAnsi="Consolas" w:cs="Times New Roman"/>
-          <w:color w:val="D4D4D4"/>
-          <w:sz w:val="21"/>
-          <w:szCs w:val="21"/>
-        </w:rPr>
-        <w:t>            </w:t>
-      </w:r>
-      <w:proofErr w:type="spellStart"/>
-      <w:proofErr w:type="gramStart"/>
-      <w:r>
-        <w:rPr>
-          <w:rFonts w:ascii="Consolas" w:eastAsia="Times New Roman" w:hAnsi="Consolas" w:cs="Times New Roman"/>
-          <w:color w:val="569CD6"/>
-          <w:sz w:val="21"/>
-          <w:szCs w:val="21"/>
-        </w:rPr>
-        <w:t>var</w:t>
-      </w:r>
-      <w:proofErr w:type="spellEnd"/>
-      <w:proofErr w:type="gramEnd"/>
-      <w:r>
-        <w:rPr>
-          <w:rFonts w:ascii="Consolas" w:eastAsia="Times New Roman" w:hAnsi="Consolas" w:cs="Times New Roman"/>
-          <w:color w:val="D4D4D4"/>
-          <w:sz w:val="21"/>
-          <w:szCs w:val="21"/>
-        </w:rPr>
-        <w:t> </w:t>
-      </w:r>
-      <w:r>
-        <w:rPr>
-          <w:rFonts w:ascii="Consolas" w:eastAsia="Times New Roman" w:hAnsi="Consolas" w:cs="Times New Roman"/>
-          <w:color w:val="9CDCFE"/>
-          <w:sz w:val="21"/>
-          <w:szCs w:val="21"/>
-        </w:rPr>
-        <w:t>year</w:t>
-      </w:r>
-      <w:r>
-        <w:rPr>
-          <w:rFonts w:ascii="Consolas" w:eastAsia="Times New Roman" w:hAnsi="Consolas" w:cs="Times New Roman"/>
-          <w:color w:val="D4D4D4"/>
-          <w:sz w:val="21"/>
-          <w:szCs w:val="21"/>
-        </w:rPr>
-        <w:t> = </w:t>
-      </w:r>
-      <w:r>
-        <w:rPr>
-          <w:rFonts w:ascii="Consolas" w:eastAsia="Times New Roman" w:hAnsi="Consolas" w:cs="Times New Roman"/>
-          <w:color w:val="4FC1FF"/>
-          <w:sz w:val="21"/>
-          <w:szCs w:val="21"/>
-        </w:rPr>
-        <w:t>$</w:t>
-      </w:r>
-      <w:r>
-        <w:rPr>
-          <w:rFonts w:ascii="Consolas" w:eastAsia="Times New Roman" w:hAnsi="Consolas" w:cs="Times New Roman"/>
-          <w:color w:val="D4D4D4"/>
-          <w:sz w:val="21"/>
-          <w:szCs w:val="21"/>
-        </w:rPr>
-        <w:t>(</w:t>
-      </w:r>
-      <w:r>
-        <w:rPr>
-          <w:rFonts w:ascii="Consolas" w:eastAsia="Times New Roman" w:hAnsi="Consolas" w:cs="Times New Roman"/>
-          <w:color w:val="CE9178"/>
-          <w:sz w:val="21"/>
-          <w:szCs w:val="21"/>
-        </w:rPr>
-        <w:t>"&lt;p&gt;"</w:t>
-      </w:r>
-      <w:r>
-        <w:rPr>
-          <w:rFonts w:ascii="Consolas" w:eastAsia="Times New Roman" w:hAnsi="Consolas" w:cs="Times New Roman"/>
-          <w:color w:val="D4D4D4"/>
-          <w:sz w:val="21"/>
-          <w:szCs w:val="21"/>
-        </w:rPr>
-        <w:t>).</w:t>
-      </w:r>
-      <w:r>
-        <w:rPr>
-          <w:rFonts w:ascii="Consolas" w:eastAsia="Times New Roman" w:hAnsi="Consolas" w:cs="Times New Roman"/>
-          <w:color w:val="DCDCAA"/>
-          <w:sz w:val="21"/>
-          <w:szCs w:val="21"/>
-        </w:rPr>
-        <w:t>text</w:t>
-      </w:r>
-      <w:r>
-        <w:rPr>
-          <w:rFonts w:ascii="Consolas" w:eastAsia="Times New Roman" w:hAnsi="Consolas" w:cs="Times New Roman"/>
-          <w:color w:val="D4D4D4"/>
-          <w:sz w:val="21"/>
-          <w:szCs w:val="21"/>
-        </w:rPr>
-        <w:t>(</w:t>
-      </w:r>
-      <w:r>
-        <w:rPr>
-          <w:rFonts w:ascii="Consolas" w:eastAsia="Times New Roman" w:hAnsi="Consolas" w:cs="Times New Roman"/>
-          <w:color w:val="CE9178"/>
-          <w:sz w:val="21"/>
-          <w:szCs w:val="21"/>
-        </w:rPr>
-        <w:t>"Year "</w:t>
-      </w:r>
-      <w:r>
-        <w:rPr>
-          <w:rFonts w:ascii="Consolas" w:eastAsia="Times New Roman" w:hAnsi="Consolas" w:cs="Times New Roman"/>
-          <w:color w:val="D4D4D4"/>
-          <w:sz w:val="21"/>
-          <w:szCs w:val="21"/>
-        </w:rPr>
-        <w:t> + </w:t>
-      </w:r>
-      <w:proofErr w:type="spellStart"/>
-      <w:r>
-        <w:rPr>
-          <w:rFonts w:ascii="Consolas" w:eastAsia="Times New Roman" w:hAnsi="Consolas" w:cs="Times New Roman"/>
-          <w:color w:val="9CDCFE"/>
-          <w:sz w:val="21"/>
-          <w:szCs w:val="21"/>
-        </w:rPr>
-        <w:t>response</w:t>
-      </w:r>
-      <w:r>
-        <w:rPr>
-          <w:rFonts w:ascii="Consolas" w:eastAsia="Times New Roman" w:hAnsi="Consolas" w:cs="Times New Roman"/>
-          <w:color w:val="D4D4D4"/>
-          <w:sz w:val="21"/>
-          <w:szCs w:val="21"/>
-        </w:rPr>
-        <w:t>.</w:t>
-      </w:r>
-      <w:r>
-        <w:rPr>
-          <w:rFonts w:ascii="Consolas" w:eastAsia="Times New Roman" w:hAnsi="Consolas" w:cs="Times New Roman"/>
-          <w:color w:val="9CDCFE"/>
-          <w:sz w:val="21"/>
-          <w:szCs w:val="21"/>
-        </w:rPr>
-        <w:t>Year</w:t>
-      </w:r>
-      <w:proofErr w:type="spellEnd"/>
-      <w:r>
-        <w:rPr>
-          <w:rFonts w:ascii="Consolas" w:eastAsia="Times New Roman" w:hAnsi="Consolas" w:cs="Times New Roman"/>
-          <w:color w:val="D4D4D4"/>
-          <w:sz w:val="21"/>
-          <w:szCs w:val="21"/>
-        </w:rPr>
-        <w:t>);</w:t>
-      </w:r>
-    </w:p>
-    <w:p>
-      <w:pPr>
-        <w:shd w:val="clear" w:color="auto" w:fill="1E1E1E"/>
-        <w:spacing w:after="0" w:line="285" w:lineRule="atLeast"/>
-        <w:rPr>
-          <w:rFonts w:ascii="Consolas" w:eastAsia="Times New Roman" w:hAnsi="Consolas" w:cs="Times New Roman"/>
-          <w:color w:val="D4D4D4"/>
-          <w:sz w:val="21"/>
-          <w:szCs w:val="21"/>
-        </w:rPr>
-      </w:pPr>
-      <w:r>
-        <w:rPr>
-          <w:rFonts w:ascii="Consolas" w:eastAsia="Times New Roman" w:hAnsi="Consolas" w:cs="Times New Roman"/>
-          <w:color w:val="D4D4D4"/>
-          <w:sz w:val="21"/>
-          <w:szCs w:val="21"/>
-        </w:rPr>
-        <w:t>            </w:t>
-      </w:r>
-      <w:proofErr w:type="spellStart"/>
-      <w:proofErr w:type="gramStart"/>
-      <w:r>
-        <w:rPr>
-          <w:rFonts w:ascii="Consolas" w:eastAsia="Times New Roman" w:hAnsi="Consolas" w:cs="Times New Roman"/>
-          <w:color w:val="569CD6"/>
-          <w:sz w:val="21"/>
-          <w:szCs w:val="21"/>
-        </w:rPr>
-        <w:t>var</w:t>
-      </w:r>
-      <w:proofErr w:type="spellEnd"/>
-      <w:proofErr w:type="gramEnd"/>
-      <w:r>
-        <w:rPr>
-          <w:rFonts w:ascii="Consolas" w:eastAsia="Times New Roman" w:hAnsi="Consolas" w:cs="Times New Roman"/>
-          <w:color w:val="D4D4D4"/>
-          <w:sz w:val="21"/>
-          <w:szCs w:val="21"/>
-        </w:rPr>
-        <w:t> </w:t>
-      </w:r>
-      <w:r>
-        <w:rPr>
-          <w:rFonts w:ascii="Consolas" w:eastAsia="Times New Roman" w:hAnsi="Consolas" w:cs="Times New Roman"/>
-          <w:color w:val="9CDCFE"/>
-          <w:sz w:val="21"/>
-          <w:szCs w:val="21"/>
-        </w:rPr>
-        <w:t>plot</w:t>
-      </w:r>
-      <w:r>
-        <w:rPr>
-          <w:rFonts w:ascii="Consolas" w:eastAsia="Times New Roman" w:hAnsi="Consolas" w:cs="Times New Roman"/>
-          <w:color w:val="D4D4D4"/>
-          <w:sz w:val="21"/>
-          <w:szCs w:val="21"/>
-        </w:rPr>
-        <w:t> = </w:t>
-      </w:r>
-      <w:r>
-        <w:rPr>
-          <w:rFonts w:ascii="Consolas" w:eastAsia="Times New Roman" w:hAnsi="Consolas" w:cs="Times New Roman"/>
-          <w:color w:val="4FC1FF"/>
-          <w:sz w:val="21"/>
-          <w:szCs w:val="21"/>
-        </w:rPr>
-        <w:t>$</w:t>
-      </w:r>
-      <w:r>
-        <w:rPr>
-          <w:rFonts w:ascii="Consolas" w:eastAsia="Times New Roman" w:hAnsi="Consolas" w:cs="Times New Roman"/>
-          <w:color w:val="D4D4D4"/>
-          <w:sz w:val="21"/>
-          <w:szCs w:val="21"/>
-        </w:rPr>
-        <w:t>(</w:t>
-      </w:r>
-      <w:r>
-        <w:rPr>
-          <w:rFonts w:ascii="Consolas" w:eastAsia="Times New Roman" w:hAnsi="Consolas" w:cs="Times New Roman"/>
-          <w:color w:val="CE9178"/>
-          <w:sz w:val="21"/>
-          <w:szCs w:val="21"/>
-        </w:rPr>
-        <w:t>"&lt;p&gt;"</w:t>
-      </w:r>
-      <w:r>
-        <w:rPr>
-          <w:rFonts w:ascii="Consolas" w:eastAsia="Times New Roman" w:hAnsi="Consolas" w:cs="Times New Roman"/>
-          <w:color w:val="D4D4D4"/>
-          <w:sz w:val="21"/>
-          <w:szCs w:val="21"/>
-        </w:rPr>
-        <w:t>).</w:t>
-      </w:r>
-      <w:r>
-        <w:rPr>
-          <w:rFonts w:ascii="Consolas" w:eastAsia="Times New Roman" w:hAnsi="Consolas" w:cs="Times New Roman"/>
-          <w:color w:val="DCDCAA"/>
-          <w:sz w:val="21"/>
-          <w:szCs w:val="21"/>
-        </w:rPr>
-        <w:t>text</w:t>
-      </w:r>
-      <w:r>
-        <w:rPr>
-          <w:rFonts w:ascii="Consolas" w:eastAsia="Times New Roman" w:hAnsi="Consolas" w:cs="Times New Roman"/>
-          <w:color w:val="D4D4D4"/>
-          <w:sz w:val="21"/>
-          <w:szCs w:val="21"/>
-        </w:rPr>
-        <w:t>(</w:t>
-      </w:r>
-      <w:r>
-        <w:rPr>
-          <w:rFonts w:ascii="Consolas" w:eastAsia="Times New Roman" w:hAnsi="Consolas" w:cs="Times New Roman"/>
-          <w:color w:val="CE9178"/>
-          <w:sz w:val="21"/>
-          <w:szCs w:val="21"/>
-        </w:rPr>
-        <w:t>"Plot: "</w:t>
-      </w:r>
-      <w:r>
-        <w:rPr>
-          <w:rFonts w:ascii="Consolas" w:eastAsia="Times New Roman" w:hAnsi="Consolas" w:cs="Times New Roman"/>
-          <w:color w:val="D4D4D4"/>
-          <w:sz w:val="21"/>
-          <w:szCs w:val="21"/>
-        </w:rPr>
-        <w:t> + </w:t>
-      </w:r>
-      <w:proofErr w:type="spellStart"/>
-      <w:r>
-        <w:rPr>
-          <w:rFonts w:ascii="Consolas" w:eastAsia="Times New Roman" w:hAnsi="Consolas" w:cs="Times New Roman"/>
-          <w:color w:val="9CDCFE"/>
-          <w:sz w:val="21"/>
-          <w:szCs w:val="21"/>
-        </w:rPr>
-        <w:t>response</w:t>
-      </w:r>
-      <w:r>
-        <w:rPr>
-          <w:rFonts w:ascii="Consolas" w:eastAsia="Times New Roman" w:hAnsi="Consolas" w:cs="Times New Roman"/>
-          <w:color w:val="D4D4D4"/>
-          <w:sz w:val="21"/>
-          <w:szCs w:val="21"/>
-        </w:rPr>
-        <w:t>.</w:t>
-      </w:r>
-      <w:r>
-        <w:rPr>
-          <w:rFonts w:ascii="Consolas" w:eastAsia="Times New Roman" w:hAnsi="Consolas" w:cs="Times New Roman"/>
-          <w:color w:val="9CDCFE"/>
-          <w:sz w:val="21"/>
-          <w:szCs w:val="21"/>
-        </w:rPr>
-        <w:t>Plot</w:t>
-      </w:r>
-      <w:proofErr w:type="spellEnd"/>
-      <w:r>
-        <w:rPr>
-          <w:rFonts w:ascii="Consolas" w:eastAsia="Times New Roman" w:hAnsi="Consolas" w:cs="Times New Roman"/>
-          <w:color w:val="D4D4D4"/>
-          <w:sz w:val="21"/>
-          <w:szCs w:val="21"/>
-        </w:rPr>
-        <w:t>);</w:t>
-      </w:r>
-    </w:p>
-    <w:p>
-      <w:pPr>
-        <w:shd w:val="clear" w:color="auto" w:fill="1E1E1E"/>
-        <w:spacing w:after="0" w:line="285" w:lineRule="atLeast"/>
-        <w:rPr>
-          <w:rFonts w:ascii="Consolas" w:eastAsia="Times New Roman" w:hAnsi="Consolas" w:cs="Times New Roman"/>
-          <w:color w:val="D4D4D4"/>
-          <w:sz w:val="21"/>
-          <w:szCs w:val="21"/>
-        </w:rPr>
-      </w:pPr>
-      <w:r>
-        <w:rPr>
-          <w:rFonts w:ascii="Consolas" w:eastAsia="Times New Roman" w:hAnsi="Consolas" w:cs="Times New Roman"/>
-          <w:color w:val="D4D4D4"/>
-          <w:sz w:val="21"/>
-          <w:szCs w:val="21"/>
-        </w:rPr>
-        <w:t>            </w:t>
-      </w:r>
-      <w:proofErr w:type="gramStart"/>
-      <w:r>
-        <w:rPr>
-          <w:rFonts w:ascii="Consolas" w:eastAsia="Times New Roman" w:hAnsi="Consolas" w:cs="Times New Roman"/>
-          <w:color w:val="569CD6"/>
-          <w:sz w:val="21"/>
-          <w:szCs w:val="21"/>
-        </w:rPr>
-        <w:t>var</w:t>
-      </w:r>
-      <w:proofErr w:type="gramEnd"/>
-      <w:r>
-        <w:rPr>
-          <w:rFonts w:ascii="Consolas" w:eastAsia="Times New Roman" w:hAnsi="Consolas" w:cs="Times New Roman"/>
-          <w:color w:val="D4D4D4"/>
-          <w:sz w:val="21"/>
-          <w:szCs w:val="21"/>
-        </w:rPr>
-        <w:t> </w:t>
-      </w:r>
-      <w:r>
-        <w:rPr>
-          <w:rFonts w:ascii="Consolas" w:eastAsia="Times New Roman" w:hAnsi="Consolas" w:cs="Times New Roman"/>
-          <w:color w:val="9CDCFE"/>
-          <w:sz w:val="21"/>
-          <w:szCs w:val="21"/>
-        </w:rPr>
-        <w:t>poster</w:t>
-      </w:r>
-      <w:r>
-        <w:rPr>
-          <w:rFonts w:ascii="Consolas" w:eastAsia="Times New Roman" w:hAnsi="Consolas" w:cs="Times New Roman"/>
-          <w:color w:val="D4D4D4"/>
-          <w:sz w:val="21"/>
-          <w:szCs w:val="21"/>
-        </w:rPr>
-        <w:t> = </w:t>
-      </w:r>
-      <w:r>
-        <w:rPr>
-          <w:rFonts w:ascii="Consolas" w:eastAsia="Times New Roman" w:hAnsi="Consolas" w:cs="Times New Roman"/>
-          <w:color w:val="4FC1FF"/>
-          <w:sz w:val="21"/>
-          <w:szCs w:val="21"/>
-        </w:rPr>
-        <w:t>$</w:t>
-      </w:r>
-      <w:r>
-        <w:rPr>
-          <w:rFonts w:ascii="Consolas" w:eastAsia="Times New Roman" w:hAnsi="Consolas" w:cs="Times New Roman"/>
-          <w:color w:val="D4D4D4"/>
-          <w:sz w:val="21"/>
-          <w:szCs w:val="21"/>
-        </w:rPr>
-        <w:t>(</w:t>
-      </w:r>
-      <w:r>
-        <w:rPr>
-          <w:rFonts w:ascii="Consolas" w:eastAsia="Times New Roman" w:hAnsi="Consolas" w:cs="Times New Roman"/>
-          <w:color w:val="CE9178"/>
-          <w:sz w:val="21"/>
-          <w:szCs w:val="21"/>
-        </w:rPr>
-        <w:t>"&lt;img&gt;"</w:t>
-      </w:r>
-      <w:r>
-        <w:rPr>
-          <w:rFonts w:ascii="Consolas" w:eastAsia="Times New Roman" w:hAnsi="Consolas" w:cs="Times New Roman"/>
-          <w:color w:val="D4D4D4"/>
-          <w:sz w:val="21"/>
-          <w:szCs w:val="21"/>
-        </w:rPr>
-        <w:t>).</w:t>
-      </w:r>
-      <w:r>
-        <w:rPr>
-          <w:rFonts w:ascii="Consolas" w:eastAsia="Times New Roman" w:hAnsi="Consolas" w:cs="Times New Roman"/>
-          <w:color w:val="DCDCAA"/>
-          <w:sz w:val="21"/>
-          <w:szCs w:val="21"/>
-        </w:rPr>
-        <w:t>attr</w:t>
-      </w:r>
-      <w:r>
-        <w:rPr>
-          <w:rFonts w:ascii="Consolas" w:eastAsia="Times New Roman" w:hAnsi="Consolas" w:cs="Times New Roman"/>
-          <w:color w:val="D4D4D4"/>
-          <w:sz w:val="21"/>
-          <w:szCs w:val="21"/>
-        </w:rPr>
-        <w:t>(</w:t>
-      </w:r>
-      <w:r>
-        <w:rPr>
-          <w:rFonts w:ascii="Consolas" w:eastAsia="Times New Roman" w:hAnsi="Consolas" w:cs="Times New Roman"/>
-          <w:color w:val="CE9178"/>
-          <w:sz w:val="21"/>
-          <w:szCs w:val="21"/>
-        </w:rPr>
-        <w:t>"src"</w:t>
-      </w:r>
-      <w:r>
-        <w:rPr>
-          <w:rFonts w:ascii="Consolas" w:eastAsia="Times New Roman" w:hAnsi="Consolas" w:cs="Times New Roman"/>
-          <w:color w:val="D4D4D4"/>
-          <w:sz w:val="21"/>
-          <w:szCs w:val="21"/>
-        </w:rPr>
-        <w:t>, </w:t>
-      </w:r>
-      <w:r>
-        <w:rPr>
-          <w:rFonts w:ascii="Consolas" w:eastAsia="Times New Roman" w:hAnsi="Consolas" w:cs="Times New Roman"/>
-          <w:color w:val="9CDCFE"/>
-          <w:sz w:val="21"/>
-          <w:szCs w:val="21"/>
-        </w:rPr>
-        <w:t>response</w:t>
-      </w:r>
-      <w:r>
-        <w:rPr>
-          <w:rFonts w:ascii="Consolas" w:eastAsia="Times New Roman" w:hAnsi="Consolas" w:cs="Times New Roman"/>
-          <w:color w:val="D4D4D4"/>
-          <w:sz w:val="21"/>
-          <w:szCs w:val="21"/>
-        </w:rPr>
-        <w:t>.</w:t>
-      </w:r>
-      <w:r>
-        <w:rPr>
-          <w:rFonts w:ascii="Consolas" w:eastAsia="Times New Roman" w:hAnsi="Consolas" w:cs="Times New Roman"/>
-          <w:color w:val="9CDCFE"/>
-          <w:sz w:val="21"/>
-          <w:szCs w:val="21"/>
-        </w:rPr>
-        <w:t>Poster</w:t>
-      </w:r>
-      <w:r>
-        <w:rPr>
-          <w:rFonts w:ascii="Consolas" w:eastAsia="Times New Roman" w:hAnsi="Consolas" w:cs="Times New Roman"/>
-          <w:color w:val="D4D4D4"/>
-          <w:sz w:val="21"/>
-          <w:szCs w:val="21"/>
-        </w:rPr>
-        <w:t>);</w:t>
-      </w:r>
-    </w:p>
-    <w:p>
-      <w:pPr>
-        <w:shd w:val="clear" w:color="auto" w:fill="1E1E1E"/>
-        <w:spacing w:after="0" w:line="285" w:lineRule="atLeast"/>
-        <w:rPr>
-          <w:rFonts w:ascii="Consolas" w:eastAsia="Times New Roman" w:hAnsi="Consolas" w:cs="Times New Roman"/>
-          <w:color w:val="D4D4D4"/>
-          <w:sz w:val="21"/>
-          <w:szCs w:val="21"/>
-        </w:rPr>
-      </w:pPr>
-    </w:p>
-    <w:p>
-      <w:pPr>
-        <w:shd w:val="clear" w:color="auto" w:fill="1E1E1E"/>
-        <w:spacing w:after="0" w:line="285" w:lineRule="atLeast"/>
-        <w:rPr>
-          <w:rFonts w:ascii="Consolas" w:eastAsia="Times New Roman" w:hAnsi="Consolas" w:cs="Times New Roman"/>
-          <w:color w:val="D4D4D4"/>
-          <w:sz w:val="21"/>
-          <w:szCs w:val="21"/>
-        </w:rPr>
-      </w:pPr>
-      <w:r>
-        <w:rPr>
-          <w:rFonts w:ascii="Consolas" w:eastAsia="Times New Roman" w:hAnsi="Consolas" w:cs="Times New Roman"/>
-          <w:color w:val="D4D4D4"/>
-          <w:sz w:val="21"/>
-          <w:szCs w:val="21"/>
-        </w:rPr>
-        <w:t>            </w:t>
-      </w:r>
-      <w:proofErr w:type="spellStart"/>
-      <w:proofErr w:type="gramStart"/>
-      <w:r>
-        <w:rPr>
-          <w:rFonts w:ascii="Consolas" w:eastAsia="Times New Roman" w:hAnsi="Consolas" w:cs="Times New Roman"/>
-          <w:color w:val="9CDCFE"/>
-          <w:sz w:val="21"/>
-          <w:szCs w:val="21"/>
-        </w:rPr>
-        <w:t>display</w:t>
-      </w:r>
-      <w:r>
-        <w:rPr>
-          <w:rFonts w:ascii="Consolas" w:eastAsia="Times New Roman" w:hAnsi="Consolas" w:cs="Times New Roman"/>
-          <w:color w:val="D4D4D4"/>
-          <w:sz w:val="21"/>
-          <w:szCs w:val="21"/>
-        </w:rPr>
-        <w:t>.</w:t>
-      </w:r>
-      <w:r>
-        <w:rPr>
-          <w:rFonts w:ascii="Consolas" w:eastAsia="Times New Roman" w:hAnsi="Consolas" w:cs="Times New Roman"/>
-          <w:color w:val="DCDCAA"/>
-          <w:sz w:val="21"/>
-          <w:szCs w:val="21"/>
-        </w:rPr>
-        <w:t>append</w:t>
-      </w:r>
-      <w:proofErr w:type="spellEnd"/>
-      <w:r>
-        <w:rPr>
-          <w:rFonts w:ascii="Consolas" w:eastAsia="Times New Roman" w:hAnsi="Consolas" w:cs="Times New Roman"/>
-          <w:color w:val="D4D4D4"/>
-          <w:sz w:val="21"/>
-          <w:szCs w:val="21"/>
-        </w:rPr>
-        <w:t>(</w:t>
-      </w:r>
-      <w:proofErr w:type="gramEnd"/>
-      <w:r>
-        <w:rPr>
-          <w:rFonts w:ascii="Consolas" w:eastAsia="Times New Roman" w:hAnsi="Consolas" w:cs="Times New Roman"/>
-          <w:color w:val="9CDCFE"/>
-          <w:sz w:val="21"/>
-          <w:szCs w:val="21"/>
-        </w:rPr>
-        <w:t>ratings</w:t>
-      </w:r>
-      <w:r>
-        <w:rPr>
-          <w:rFonts w:ascii="Consolas" w:eastAsia="Times New Roman" w:hAnsi="Consolas" w:cs="Times New Roman"/>
-          <w:color w:val="D4D4D4"/>
-          <w:sz w:val="21"/>
-          <w:szCs w:val="21"/>
-        </w:rPr>
-        <w:t>, </w:t>
-      </w:r>
-      <w:r>
-        <w:rPr>
-          <w:rFonts w:ascii="Consolas" w:eastAsia="Times New Roman" w:hAnsi="Consolas" w:cs="Times New Roman"/>
-          <w:color w:val="9CDCFE"/>
-          <w:sz w:val="21"/>
-          <w:szCs w:val="21"/>
-        </w:rPr>
-        <w:t>year</w:t>
-      </w:r>
-      <w:r>
-        <w:rPr>
-          <w:rFonts w:ascii="Consolas" w:eastAsia="Times New Roman" w:hAnsi="Consolas" w:cs="Times New Roman"/>
-          <w:color w:val="D4D4D4"/>
-          <w:sz w:val="21"/>
-          <w:szCs w:val="21"/>
-        </w:rPr>
-        <w:t>, </w:t>
-      </w:r>
-      <w:r>
-        <w:rPr>
-          <w:rFonts w:ascii="Consolas" w:eastAsia="Times New Roman" w:hAnsi="Consolas" w:cs="Times New Roman"/>
-          <w:color w:val="9CDCFE"/>
-          <w:sz w:val="21"/>
-          <w:szCs w:val="21"/>
-        </w:rPr>
-        <w:t>plot</w:t>
-      </w:r>
-      <w:r>
-        <w:rPr>
-          <w:rFonts w:ascii="Consolas" w:eastAsia="Times New Roman" w:hAnsi="Consolas" w:cs="Times New Roman"/>
-          <w:color w:val="D4D4D4"/>
-          <w:sz w:val="21"/>
-          <w:szCs w:val="21"/>
-        </w:rPr>
-        <w:t>, </w:t>
-      </w:r>
-      <w:r>
-        <w:rPr>
-          <w:rFonts w:ascii="Consolas" w:eastAsia="Times New Roman" w:hAnsi="Consolas" w:cs="Times New Roman"/>
-          <w:color w:val="9CDCFE"/>
-          <w:sz w:val="21"/>
-          <w:szCs w:val="21"/>
-        </w:rPr>
-        <w:t>poster</w:t>
-      </w:r>
-      <w:r>
-        <w:rPr>
-          <w:rFonts w:ascii="Consolas" w:eastAsia="Times New Roman" w:hAnsi="Consolas" w:cs="Times New Roman"/>
-          <w:color w:val="D4D4D4"/>
-          <w:sz w:val="21"/>
-          <w:szCs w:val="21"/>
-        </w:rPr>
-        <w:t>);</w:t>
-      </w:r>
-    </w:p>
-    <w:p>
-      <w:pPr>
-        <w:rPr>
-          <w:b/>
-        </w:rPr>
-      </w:pPr>
     </w:p>
     <w:sectPr>
       <w:pgSz w:w="12240" w:h="15840"/>
@@ -5228,8 +5287,8 @@
 </file>
 
 <file path=word/numbering.xml><?xml version="1.0" encoding="utf-8"?>
-<w:numbering xmlns:wpc="http://schemas.microsoft.com/office/word/2010/wordprocessingCanvas" xmlns:mc="http://schemas.openxmlformats.org/markup-compatibility/2006" xmlns:o="urn:schemas-microsoft-com:office:office" xmlns:r="http://schemas.openxmlformats.org/officeDocument/2006/relationships" xmlns:m="http://schemas.openxmlformats.org/officeDocument/2006/math" xmlns:v="urn:schemas-microsoft-com:vml" xmlns:wp14="http://schemas.microsoft.com/office/word/2010/wordprocessingDrawing" xmlns:wp="http://schemas.openxmlformats.org/drawingml/2006/wordprocessingDrawing" xmlns:w10="urn:schemas-microsoft-com:office:word" xmlns:w="http://schemas.openxmlformats.org/wordprocessingml/2006/main" xmlns:w14="http://schemas.microsoft.com/office/word/2010/wordml" xmlns:w15="http://schemas.microsoft.com/office/word/2012/wordml" xmlns:wpg="http://schemas.microsoft.com/office/word/2010/wordprocessingGroup" xmlns:wpi="http://schemas.microsoft.com/office/word/2010/wordprocessingInk" xmlns:wne="http://schemas.microsoft.com/office/word/2006/wordml" xmlns:wps="http://schemas.microsoft.com/office/word/2010/wordprocessingShape" mc:Ignorable="w14 w15 wp14">
-  <w:abstractNum w:abstractNumId="0">
+<w:numbering xmlns:wpc="http://schemas.microsoft.com/office/word/2010/wordprocessingCanvas" xmlns:cx="http://schemas.microsoft.com/office/drawing/2014/chartex" xmlns:cx1="http://schemas.microsoft.com/office/drawing/2015/9/8/chartex" xmlns:mc="http://schemas.openxmlformats.org/markup-compatibility/2006" xmlns:o="urn:schemas-microsoft-com:office:office" xmlns:r="http://schemas.openxmlformats.org/officeDocument/2006/relationships" xmlns:m="http://schemas.openxmlformats.org/officeDocument/2006/math" xmlns:v="urn:schemas-microsoft-com:vml" xmlns:wp14="http://schemas.microsoft.com/office/word/2010/wordprocessingDrawing" xmlns:wp="http://schemas.openxmlformats.org/drawingml/2006/wordprocessingDrawing" xmlns:w10="urn:schemas-microsoft-com:office:word" xmlns:w="http://schemas.openxmlformats.org/wordprocessingml/2006/main" xmlns:w14="http://schemas.microsoft.com/office/word/2010/wordml" xmlns:w15="http://schemas.microsoft.com/office/word/2012/wordml" xmlns:w16se="http://schemas.microsoft.com/office/word/2015/wordml/symex" xmlns:wpg="http://schemas.microsoft.com/office/word/2010/wordprocessingGroup" xmlns:wpi="http://schemas.microsoft.com/office/word/2010/wordprocessingInk" xmlns:wne="http://schemas.microsoft.com/office/word/2006/wordml" xmlns:wps="http://schemas.microsoft.com/office/word/2010/wordprocessingShape" mc:Ignorable="w14 w15 w16se wp14">
+  <w:abstractNum w:abstractNumId="0" w15:restartNumberingAfterBreak="0">
     <w:nsid w:val="279F48A3"/>
     <w:multiLevelType w:val="hybridMultilevel"/>
     <w:tmpl w:val="07709662"/>
@@ -5341,7 +5400,7 @@
       </w:rPr>
     </w:lvl>
   </w:abstractNum>
-  <w:abstractNum w:abstractNumId="1">
+  <w:abstractNum w:abstractNumId="1" w15:restartNumberingAfterBreak="0">
     <w:nsid w:val="3614663A"/>
     <w:multiLevelType w:val="hybridMultilevel"/>
     <w:tmpl w:val="11787A20"/>
@@ -5463,7 +5522,7 @@
 </file>
 
 <file path=word/styles.xml><?xml version="1.0" encoding="utf-8"?>
-<w:styles xmlns:mc="http://schemas.openxmlformats.org/markup-compatibility/2006" xmlns:r="http://schemas.openxmlformats.org/officeDocument/2006/relationships" xmlns:w="http://schemas.openxmlformats.org/wordprocessingml/2006/main" xmlns:w14="http://schemas.microsoft.com/office/word/2010/wordml" xmlns:w15="http://schemas.microsoft.com/office/word/2012/wordml" mc:Ignorable="w14 w15">
+<w:styles xmlns:mc="http://schemas.openxmlformats.org/markup-compatibility/2006" xmlns:r="http://schemas.openxmlformats.org/officeDocument/2006/relationships" xmlns:w="http://schemas.openxmlformats.org/wordprocessingml/2006/main" xmlns:w14="http://schemas.microsoft.com/office/word/2010/wordml" xmlns:w15="http://schemas.microsoft.com/office/word/2012/wordml" xmlns:w16se="http://schemas.microsoft.com/office/word/2015/wordml/symex" mc:Ignorable="w14 w15 w16se">
   <w:docDefaults>
     <w:rPrDefault>
       <w:rPr>

</xml_diff>